<commit_message>
Fixes on joining tables exercises
</commit_message>
<xml_diff>
--- a/Courses/Software-Sciences/Module-3-Databases-New/08-Joining-Tables/08-Joining-Tables-Exercise.docx
+++ b/Courses/Software-Sciences/Module-3-Databases-New/08-Joining-Tables/08-Joining-Tables-Exercise.docx
@@ -1,6 +1,6 @@
 
 <file path=word/document.xml><?xml version="1.0" encoding="utf-8"?>
-<w:document xmlns:ve="http://schemas.openxmlformats.org/markup-compatibility/2006" xmlns:o="urn:schemas-microsoft-com:office:office" xmlns:r="http://schemas.openxmlformats.org/officeDocument/2006/relationships" xmlns:m="http://schemas.openxmlformats.org/officeDocument/2006/math" xmlns:v="urn:schemas-microsoft-com:vml" xmlns:wp="http://schemas.openxmlformats.org/drawingml/2006/wordprocessingDrawing" xmlns:w10="urn:schemas-microsoft-com:office:word" xmlns:w="http://schemas.openxmlformats.org/wordprocessingml/2006/main" xmlns:wne="http://schemas.microsoft.com/office/word/2006/wordml">
+<w:document xmlns:wpc="http://schemas.microsoft.com/office/word/2010/wordprocessingCanvas" xmlns:cx="http://schemas.microsoft.com/office/drawing/2014/chartex" xmlns:cx1="http://schemas.microsoft.com/office/drawing/2015/9/8/chartex" xmlns:cx2="http://schemas.microsoft.com/office/drawing/2015/10/21/chartex" xmlns:cx3="http://schemas.microsoft.com/office/drawing/2016/5/9/chartex" xmlns:cx4="http://schemas.microsoft.com/office/drawing/2016/5/10/chartex" xmlns:cx5="http://schemas.microsoft.com/office/drawing/2016/5/11/chartex" xmlns:cx6="http://schemas.microsoft.com/office/drawing/2016/5/12/chartex" xmlns:cx7="http://schemas.microsoft.com/office/drawing/2016/5/13/chartex" xmlns:cx8="http://schemas.microsoft.com/office/drawing/2016/5/14/chartex" xmlns:mc="http://schemas.openxmlformats.org/markup-compatibility/2006" xmlns:aink="http://schemas.microsoft.com/office/drawing/2016/ink" xmlns:am3d="http://schemas.microsoft.com/office/drawing/2017/model3d" xmlns:o="urn:schemas-microsoft-com:office:office" xmlns:oel="http://schemas.microsoft.com/office/2019/extlst" xmlns:r="http://schemas.openxmlformats.org/officeDocument/2006/relationships" xmlns:m="http://schemas.openxmlformats.org/officeDocument/2006/math" xmlns:v="urn:schemas-microsoft-com:vml" xmlns:wp14="http://schemas.microsoft.com/office/word/2010/wordprocessingDrawing" xmlns:wp="http://schemas.openxmlformats.org/drawingml/2006/wordprocessingDrawing" xmlns:w10="urn:schemas-microsoft-com:office:word" xmlns:w="http://schemas.openxmlformats.org/wordprocessingml/2006/main" xmlns:w14="http://schemas.microsoft.com/office/word/2010/wordml" xmlns:w15="http://schemas.microsoft.com/office/word/2012/wordml" xmlns:w16cex="http://schemas.microsoft.com/office/word/2018/wordml/cex" xmlns:w16cid="http://schemas.microsoft.com/office/word/2016/wordml/cid" xmlns:w16="http://schemas.microsoft.com/office/word/2018/wordml" xmlns:w16sdtdh="http://schemas.microsoft.com/office/word/2020/wordml/sdtdatahash" xmlns:w16se="http://schemas.microsoft.com/office/word/2015/wordml/symex" xmlns:wpg="http://schemas.microsoft.com/office/word/2010/wordprocessingGroup" xmlns:wpi="http://schemas.microsoft.com/office/word/2010/wordprocessingInk" xmlns:wne="http://schemas.microsoft.com/office/word/2006/wordml" xmlns:wps="http://schemas.microsoft.com/office/word/2010/wordprocessingShape" mc:Ignorable="w14 w15 w16se w16cid w16 w16cex w16sdtdh wp14">
   <w:body>
     <w:p>
       <w:pPr>
@@ -31,7 +31,23 @@
           <w:szCs w:val="40"/>
           <w:lang w:val="bg-BG"/>
         </w:rPr>
-        <w:t>Съединение на таблици</w:t>
+        <w:t>Съедин</w:t>
+      </w:r>
+      <w:r>
+        <w:rPr>
+          <w:noProof/>
+          <w:szCs w:val="40"/>
+          <w:lang w:val="bg-BG"/>
+        </w:rPr>
+        <w:t>яване</w:t>
+      </w:r>
+      <w:r>
+        <w:rPr>
+          <w:noProof/>
+          <w:szCs w:val="40"/>
+          <w:lang w:val="bg-BG"/>
+        </w:rPr>
+        <w:t xml:space="preserve"> на таблици</w:t>
       </w:r>
     </w:p>
     <w:p>
@@ -187,7 +203,21 @@
           <w:noProof/>
           <w:lang w:val="bg-BG"/>
         </w:rPr>
-        <w:t>Въернете</w:t>
+        <w:t>Въ</w:t>
+      </w:r>
+      <w:r>
+        <w:rPr>
+          <w:noProof/>
+          <w:lang w:val="bg-BG"/>
+        </w:rPr>
+        <w:t>р</w:t>
+      </w:r>
+      <w:r>
+        <w:rPr>
+          <w:noProof/>
+          <w:lang w:val="bg-BG"/>
+        </w:rPr>
+        <w:t>нете</w:t>
       </w:r>
       <w:r>
         <w:rPr>
@@ -260,9 +290,6 @@
           <w:lang w:val="bg-BG"/>
         </w:rPr>
         <w:t>Пример</w:t>
-      </w:r>
-      <w:r>
-        <w:t>:</w:t>
       </w:r>
     </w:p>
     <w:tbl>
@@ -277,7 +304,7 @@
           <w:bottom w:w="85" w:type="dxa"/>
           <w:right w:w="142" w:type="dxa"/>
         </w:tblCellMar>
-        <w:tblLook w:val="04A0"/>
+        <w:tblLook w:val="04A0" w:firstRow="1" w:lastRow="0" w:firstColumn="1" w:lastColumn="0" w:noHBand="0" w:noVBand="1"/>
       </w:tblPr>
       <w:tblGrid>
         <w:gridCol w:w="1418"/>
@@ -294,17 +321,15 @@
           </w:tcPr>
           <w:p>
             <w:pPr>
-              <w:spacing w:after="0"/>
+              <w:spacing w:before="0" w:after="0"/>
               <w:jc w:val="center"/>
               <w:rPr>
                 <w:b/>
-                <w:noProof/>
               </w:rPr>
             </w:pPr>
             <w:r>
               <w:rPr>
                 <w:b/>
-                <w:noProof/>
               </w:rPr>
               <w:t>EmployeeId</w:t>
             </w:r>
@@ -318,17 +343,15 @@
           </w:tcPr>
           <w:p>
             <w:pPr>
-              <w:spacing w:after="0"/>
+              <w:spacing w:before="0" w:after="0"/>
               <w:jc w:val="center"/>
               <w:rPr>
                 <w:b/>
-                <w:noProof/>
               </w:rPr>
             </w:pPr>
             <w:r>
               <w:rPr>
                 <w:b/>
-                <w:noProof/>
               </w:rPr>
               <w:t>JobTitle</w:t>
             </w:r>
@@ -342,17 +365,15 @@
           </w:tcPr>
           <w:p>
             <w:pPr>
-              <w:spacing w:after="0"/>
+              <w:spacing w:before="0" w:after="0"/>
               <w:jc w:val="center"/>
               <w:rPr>
                 <w:b/>
-                <w:noProof/>
               </w:rPr>
             </w:pPr>
             <w:r>
               <w:rPr>
                 <w:b/>
-                <w:noProof/>
               </w:rPr>
               <w:t>AddressId</w:t>
             </w:r>
@@ -366,17 +387,15 @@
           </w:tcPr>
           <w:p>
             <w:pPr>
-              <w:spacing w:after="0"/>
+              <w:spacing w:before="0" w:after="0"/>
               <w:jc w:val="center"/>
               <w:rPr>
                 <w:b/>
-                <w:noProof/>
               </w:rPr>
             </w:pPr>
             <w:r>
               <w:rPr>
                 <w:b/>
-                <w:noProof/>
               </w:rPr>
               <w:t>AddressText</w:t>
             </w:r>
@@ -912,9 +931,6 @@
         </w:rPr>
         <w:t>Пример</w:t>
       </w:r>
-      <w:r>
-        <w:t>:</w:t>
-      </w:r>
     </w:p>
     <w:tbl>
       <w:tblPr>
@@ -928,7 +944,7 @@
           <w:bottom w:w="85" w:type="dxa"/>
           <w:right w:w="142" w:type="dxa"/>
         </w:tblCellMar>
-        <w:tblLook w:val="04A0"/>
+        <w:tblLook w:val="04A0" w:firstRow="1" w:lastRow="0" w:firstColumn="1" w:lastColumn="0" w:noHBand="0" w:noVBand="1"/>
       </w:tblPr>
       <w:tblGrid>
         <w:gridCol w:w="1418"/>
@@ -937,6 +953,9 @@
         <w:gridCol w:w="2267"/>
       </w:tblGrid>
       <w:tr>
+        <w:trPr>
+          <w:trHeight w:val="170"/>
+        </w:trPr>
         <w:tc>
           <w:tcPr>
             <w:tcW w:w="1418" w:type="dxa"/>
@@ -945,7 +964,7 @@
           </w:tcPr>
           <w:p>
             <w:pPr>
-              <w:spacing w:after="0"/>
+              <w:spacing w:before="0" w:after="0"/>
               <w:jc w:val="center"/>
               <w:rPr>
                 <w:b/>
@@ -969,7 +988,7 @@
           </w:tcPr>
           <w:p>
             <w:pPr>
-              <w:spacing w:after="0"/>
+              <w:spacing w:before="0" w:after="0"/>
               <w:jc w:val="center"/>
               <w:rPr>
                 <w:b/>
@@ -993,7 +1012,7 @@
           </w:tcPr>
           <w:p>
             <w:pPr>
-              <w:spacing w:after="0"/>
+              <w:spacing w:before="0" w:after="0"/>
               <w:jc w:val="center"/>
               <w:rPr>
                 <w:b/>
@@ -1015,7 +1034,7 @@
           </w:tcPr>
           <w:p>
             <w:pPr>
-              <w:spacing w:after="0"/>
+              <w:spacing w:before="0" w:after="0"/>
               <w:jc w:val="center"/>
               <w:rPr>
                 <w:b/>
@@ -1360,7 +1379,13 @@
         <w:rPr>
           <w:lang w:val="bg-BG"/>
         </w:rPr>
-        <w:t xml:space="preserve"> която да извлече</w:t>
+        <w:t xml:space="preserve">, </w:t>
+      </w:r>
+      <w:r>
+        <w:rPr>
+          <w:lang w:val="bg-BG"/>
+        </w:rPr>
+        <w:t>която да извлече</w:t>
       </w:r>
       <w:r>
         <w:t>:</w:t>
@@ -1524,7 +1549,7 @@
           <w:bottom w:w="85" w:type="dxa"/>
           <w:right w:w="142" w:type="dxa"/>
         </w:tblCellMar>
-        <w:tblLook w:val="04A0"/>
+        <w:tblLook w:val="04A0" w:firstRow="1" w:lastRow="0" w:firstColumn="1" w:lastColumn="0" w:noHBand="0" w:noVBand="1"/>
       </w:tblPr>
       <w:tblGrid>
         <w:gridCol w:w="1418"/>
@@ -1539,7 +1564,7 @@
           </w:tcPr>
           <w:p>
             <w:pPr>
-              <w:spacing w:after="0"/>
+              <w:spacing w:before="0" w:after="0"/>
               <w:jc w:val="center"/>
               <w:rPr>
                 <w:b/>
@@ -1563,7 +1588,7 @@
           </w:tcPr>
           <w:p>
             <w:pPr>
-              <w:spacing w:after="0"/>
+              <w:spacing w:before="0" w:after="0"/>
               <w:jc w:val="center"/>
               <w:rPr>
                 <w:b/>
@@ -1778,244 +1803,93 @@
       </w:r>
     </w:p>
     <w:p>
-      <w:proofErr w:type="gramStart"/>
-      <w:r>
-        <w:t xml:space="preserve">Филтрирайте </w:t>
-      </w:r>
-      <w:proofErr w:type="spellStart"/>
-      <w:r>
-        <w:t>само</w:t>
-      </w:r>
-      <w:proofErr w:type="spellEnd"/>
-      <w:r>
-        <w:t xml:space="preserve"> </w:t>
-      </w:r>
-      <w:proofErr w:type="spellStart"/>
-      <w:r>
-        <w:t>служители</w:t>
-      </w:r>
-      <w:proofErr w:type="spellEnd"/>
-      <w:r>
-        <w:t xml:space="preserve"> </w:t>
-      </w:r>
-      <w:r>
-        <w:rPr>
-          <w:b/>
-        </w:rPr>
-        <w:t xml:space="preserve">с </w:t>
-      </w:r>
-      <w:proofErr w:type="spellStart"/>
-      <w:r>
-        <w:rPr>
-          <w:b/>
-        </w:rPr>
-        <w:t>проект</w:t>
-      </w:r>
-      <w:proofErr w:type="spellEnd"/>
-      <w:r>
-        <w:t xml:space="preserve">, </w:t>
-      </w:r>
-      <w:proofErr w:type="spellStart"/>
-      <w:r>
-        <w:t>кой</w:t>
-      </w:r>
-      <w:r>
-        <w:t>то</w:t>
-      </w:r>
-      <w:proofErr w:type="spellEnd"/>
-      <w:r>
-        <w:t xml:space="preserve"> </w:t>
-      </w:r>
-      <w:r>
-        <w:rPr>
-          <w:b/>
-        </w:rPr>
-        <w:t xml:space="preserve">е </w:t>
-      </w:r>
-      <w:proofErr w:type="spellStart"/>
-      <w:r>
-        <w:rPr>
-          <w:b/>
-        </w:rPr>
-        <w:t>започнал</w:t>
-      </w:r>
-      <w:proofErr w:type="spellEnd"/>
-      <w:r>
-        <w:rPr>
-          <w:b/>
-        </w:rPr>
-        <w:t xml:space="preserve"> </w:t>
-      </w:r>
-      <w:proofErr w:type="spellStart"/>
-      <w:r>
-        <w:rPr>
-          <w:b/>
-        </w:rPr>
-        <w:t>след</w:t>
-      </w:r>
-      <w:proofErr w:type="spellEnd"/>
-      <w:r>
-        <w:rPr>
-          <w:b/>
-        </w:rPr>
-        <w:t xml:space="preserve"> 13.08.2002</w:t>
-      </w:r>
-      <w:r>
-        <w:t xml:space="preserve"> и </w:t>
-      </w:r>
-      <w:proofErr w:type="spellStart"/>
-      <w:r>
-        <w:t>все</w:t>
-      </w:r>
-      <w:proofErr w:type="spellEnd"/>
-      <w:r>
-        <w:t xml:space="preserve"> </w:t>
-      </w:r>
-      <w:proofErr w:type="spellStart"/>
-      <w:r>
-        <w:t>още</w:t>
-      </w:r>
-      <w:proofErr w:type="spellEnd"/>
-      <w:r>
-        <w:t xml:space="preserve"> </w:t>
-      </w:r>
-      <w:proofErr w:type="spellStart"/>
-      <w:r>
-        <w:t>продължава</w:t>
-      </w:r>
-      <w:proofErr w:type="spellEnd"/>
-      <w:r>
-        <w:t xml:space="preserve"> (</w:t>
-      </w:r>
-      <w:proofErr w:type="spellStart"/>
-      <w:r>
-        <w:rPr>
-          <w:b/>
-        </w:rPr>
-        <w:t>няма</w:t>
-      </w:r>
-      <w:proofErr w:type="spellEnd"/>
-      <w:r>
-        <w:rPr>
-          <w:b/>
-        </w:rPr>
-        <w:t xml:space="preserve"> </w:t>
-      </w:r>
-      <w:proofErr w:type="spellStart"/>
-      <w:r>
-        <w:rPr>
-          <w:b/>
-        </w:rPr>
-        <w:t>крайна</w:t>
-      </w:r>
-      <w:proofErr w:type="spellEnd"/>
-      <w:r>
-        <w:t xml:space="preserve"> </w:t>
-      </w:r>
-      <w:proofErr w:type="spellStart"/>
-      <w:r>
-        <w:t>дата</w:t>
-      </w:r>
-      <w:proofErr w:type="spellEnd"/>
-      <w:r>
-        <w:t>).</w:t>
-      </w:r>
-      <w:proofErr w:type="gramEnd"/>
-      <w:r>
-        <w:t xml:space="preserve"> </w:t>
-      </w:r>
-      <w:r>
-        <w:rPr>
-          <w:lang w:val="bg-BG"/>
-        </w:rPr>
-        <w:t>Върнете</w:t>
-      </w:r>
-      <w:r>
-        <w:t xml:space="preserve"> </w:t>
-      </w:r>
-      <w:proofErr w:type="spellStart"/>
-      <w:r>
-        <w:rPr>
-          <w:b/>
-        </w:rPr>
-        <w:t>първите</w:t>
-      </w:r>
-      <w:proofErr w:type="spellEnd"/>
-      <w:r>
-        <w:rPr>
-          <w:b/>
-        </w:rPr>
-        <w:t xml:space="preserve"> 5</w:t>
-      </w:r>
-      <w:r>
-        <w:t xml:space="preserve"> </w:t>
-      </w:r>
-      <w:proofErr w:type="spellStart"/>
-      <w:r>
-        <w:t>реда</w:t>
-      </w:r>
-      <w:proofErr w:type="spellEnd"/>
-      <w:r>
-        <w:t xml:space="preserve">, </w:t>
-      </w:r>
-      <w:proofErr w:type="spellStart"/>
-      <w:r>
-        <w:t>сортирани</w:t>
-      </w:r>
-      <w:proofErr w:type="spellEnd"/>
-      <w:r>
-        <w:t xml:space="preserve"> </w:t>
-      </w:r>
-      <w:proofErr w:type="spellStart"/>
-      <w:r>
-        <w:t>по</w:t>
-      </w:r>
-      <w:proofErr w:type="spellEnd"/>
-      <w:r>
-        <w:t xml:space="preserve"> </w:t>
-      </w:r>
-      <w:proofErr w:type="spellStart"/>
-      <w:r>
-        <w:rPr>
-          <w:b/>
+      <w:pPr>
+        <w:rPr>
+          <w:lang w:val="bg-BG"/>
+        </w:rPr>
+      </w:pPr>
+      <w:r>
+        <w:rPr>
+          <w:lang w:val="bg-BG"/>
+        </w:rPr>
+        <w:t xml:space="preserve">Филтрирайте само служители </w:t>
+      </w:r>
+      <w:r>
+        <w:rPr>
+          <w:b/>
+          <w:lang w:val="bg-BG"/>
+        </w:rPr>
+        <w:t>с проект</w:t>
+      </w:r>
+      <w:r>
+        <w:rPr>
+          <w:lang w:val="bg-BG"/>
+        </w:rPr>
+        <w:t xml:space="preserve">, който </w:t>
+      </w:r>
+      <w:r>
+        <w:rPr>
+          <w:b/>
+          <w:lang w:val="bg-BG"/>
+        </w:rPr>
+        <w:t>е започнал след 13.08.2002</w:t>
+      </w:r>
+      <w:r>
+        <w:rPr>
+          <w:lang w:val="bg-BG"/>
+        </w:rPr>
+        <w:t xml:space="preserve"> и все още продължава (</w:t>
+      </w:r>
+      <w:r>
+        <w:rPr>
+          <w:b/>
+          <w:lang w:val="bg-BG"/>
+        </w:rPr>
+        <w:t>няма крайна</w:t>
+      </w:r>
+      <w:r>
+        <w:rPr>
+          <w:lang w:val="bg-BG"/>
+        </w:rPr>
+        <w:t xml:space="preserve"> дата). Върнете </w:t>
+      </w:r>
+      <w:r>
+        <w:rPr>
+          <w:b/>
+          <w:lang w:val="bg-BG"/>
+        </w:rPr>
+        <w:t>първите 5</w:t>
+      </w:r>
+      <w:r>
+        <w:rPr>
+          <w:lang w:val="bg-BG"/>
+        </w:rPr>
+        <w:t xml:space="preserve"> реда, сортирани по </w:t>
+      </w:r>
+      <w:r>
+        <w:rPr>
+          <w:b/>
+          <w:lang w:val="bg-BG"/>
         </w:rPr>
         <w:t>EmployeeID</w:t>
       </w:r>
-      <w:proofErr w:type="spellEnd"/>
-      <w:r>
-        <w:t xml:space="preserve"> </w:t>
-      </w:r>
-      <w:proofErr w:type="spellStart"/>
-      <w:r>
-        <w:t>във</w:t>
-      </w:r>
-      <w:proofErr w:type="spellEnd"/>
-      <w:r>
-        <w:t xml:space="preserve"> </w:t>
-      </w:r>
-      <w:proofErr w:type="spellStart"/>
-      <w:r>
-        <w:rPr>
-          <w:b/>
-        </w:rPr>
-        <w:t>възходящ</w:t>
-      </w:r>
-      <w:proofErr w:type="spellEnd"/>
-      <w:r>
-        <w:rPr>
-          <w:b/>
-        </w:rPr>
-        <w:t xml:space="preserve"> </w:t>
-      </w:r>
-      <w:proofErr w:type="spellStart"/>
-      <w:r>
-        <w:rPr>
-          <w:b/>
-        </w:rPr>
-        <w:t>ред</w:t>
-      </w:r>
-      <w:proofErr w:type="spellEnd"/>
-      <w:r>
+      <w:r>
+        <w:rPr>
+          <w:lang w:val="bg-BG"/>
+        </w:rPr>
+        <w:t xml:space="preserve"> във </w:t>
+      </w:r>
+      <w:r>
+        <w:rPr>
+          <w:b/>
+          <w:lang w:val="bg-BG"/>
+        </w:rPr>
+        <w:t>възходящ ред</w:t>
+      </w:r>
+      <w:r>
+        <w:rPr>
+          <w:lang w:val="bg-BG"/>
+        </w:rPr>
         <w:t>.</w:t>
       </w:r>
     </w:p>
@@ -2031,9 +1905,6 @@
           <w:lang w:val="bg-BG"/>
         </w:rPr>
         <w:t>Пример</w:t>
-      </w:r>
-      <w:r>
-        <w:t>:</w:t>
       </w:r>
     </w:p>
     <w:tbl>
@@ -2048,7 +1919,7 @@
           <w:bottom w:w="85" w:type="dxa"/>
           <w:right w:w="142" w:type="dxa"/>
         </w:tblCellMar>
-        <w:tblLook w:val="04A0"/>
+        <w:tblLook w:val="04A0" w:firstRow="1" w:lastRow="0" w:firstColumn="1" w:lastColumn="0" w:noHBand="0" w:noVBand="1"/>
       </w:tblPr>
       <w:tblGrid>
         <w:gridCol w:w="1418"/>
@@ -2064,7 +1935,7 @@
           </w:tcPr>
           <w:p>
             <w:pPr>
-              <w:spacing w:after="0"/>
+              <w:spacing w:before="0" w:after="0"/>
               <w:jc w:val="center"/>
               <w:rPr>
                 <w:b/>
@@ -2088,7 +1959,7 @@
           </w:tcPr>
           <w:p>
             <w:pPr>
-              <w:spacing w:after="0"/>
+              <w:spacing w:before="0" w:after="0"/>
               <w:jc w:val="center"/>
               <w:rPr>
                 <w:b/>
@@ -2112,7 +1983,7 @@
           </w:tcPr>
           <w:p>
             <w:pPr>
-              <w:spacing w:after="0"/>
+              <w:spacing w:before="0" w:after="0"/>
               <w:jc w:val="center"/>
               <w:rPr>
                 <w:b/>
@@ -2454,7 +2325,14 @@
           <w:noProof/>
           <w:lang w:val="bg-BG"/>
         </w:rPr>
-        <w:t xml:space="preserve"> равно на </w:t>
+        <w:t xml:space="preserve">, </w:t>
+      </w:r>
+      <w:r>
+        <w:rPr>
+          <w:noProof/>
+          <w:lang w:val="bg-BG"/>
+        </w:rPr>
+        <w:t xml:space="preserve">равно на </w:t>
       </w:r>
       <w:r>
         <w:rPr>
@@ -2543,11 +2421,7 @@
         <w:rPr>
           <w:lang w:val="bg-BG"/>
         </w:rPr>
-        <w:lastRenderedPageBreak/>
         <w:t>Пример</w:t>
-      </w:r>
-      <w:r>
-        <w:t>:</w:t>
       </w:r>
     </w:p>
     <w:tbl>
@@ -2562,7 +2436,7 @@
           <w:bottom w:w="85" w:type="dxa"/>
           <w:right w:w="142" w:type="dxa"/>
         </w:tblCellMar>
-        <w:tblLook w:val="04A0"/>
+        <w:tblLook w:val="04A0" w:firstRow="1" w:lastRow="0" w:firstColumn="1" w:lastColumn="0" w:noHBand="0" w:noVBand="1"/>
       </w:tblPr>
       <w:tblGrid>
         <w:gridCol w:w="1418"/>
@@ -2579,7 +2453,7 @@
           </w:tcPr>
           <w:p>
             <w:pPr>
-              <w:spacing w:after="0"/>
+              <w:spacing w:before="0" w:after="0"/>
               <w:jc w:val="center"/>
               <w:rPr>
                 <w:b/>
@@ -2603,7 +2477,7 @@
           </w:tcPr>
           <w:p>
             <w:pPr>
-              <w:spacing w:after="0"/>
+              <w:spacing w:before="0" w:after="0"/>
               <w:jc w:val="center"/>
               <w:rPr>
                 <w:b/>
@@ -2627,7 +2501,7 @@
           </w:tcPr>
           <w:p>
             <w:pPr>
-              <w:spacing w:after="0"/>
+              <w:spacing w:before="0" w:after="0"/>
               <w:jc w:val="center"/>
               <w:rPr>
                 <w:b/>
@@ -2651,7 +2525,7 @@
           </w:tcPr>
           <w:p>
             <w:pPr>
-              <w:spacing w:after="0"/>
+              <w:spacing w:before="0" w:after="0"/>
               <w:jc w:val="center"/>
               <w:rPr>
                 <w:b/>
@@ -2682,6 +2556,7 @@
               <w:spacing w:after="0"/>
             </w:pPr>
             <w:r>
+              <w:lastRenderedPageBreak/>
               <w:t>4</w:t>
             </w:r>
             <w:r>
@@ -3006,6 +2881,7 @@
     <w:p>
       <w:pPr>
         <w:rPr>
+          <w:bCs/>
           <w:noProof/>
           <w:lang w:val="bg-BG"/>
         </w:rPr>
@@ -3042,6 +2918,14 @@
       </w:r>
       <w:r>
         <w:rPr>
+          <w:b/>
+          <w:noProof/>
+          <w:lang w:val="bg-BG"/>
+        </w:rPr>
+        <w:t xml:space="preserve"> м</w:t>
+      </w:r>
+      <w:r>
+        <w:rPr>
           <w:noProof/>
           <w:lang w:val="bg-BG"/>
         </w:rPr>
@@ -3131,6 +3015,7 @@
       </w:r>
       <w:r>
         <w:rPr>
+          <w:bCs/>
           <w:noProof/>
           <w:lang w:val="bg-BG"/>
         </w:rPr>
@@ -3149,9 +3034,6 @@
           <w:lang w:val="bg-BG"/>
         </w:rPr>
         <w:t>Пример</w:t>
-      </w:r>
-      <w:r>
-        <w:t>:</w:t>
       </w:r>
     </w:p>
     <w:tbl>
@@ -3166,7 +3048,7 @@
           <w:bottom w:w="85" w:type="dxa"/>
           <w:right w:w="142" w:type="dxa"/>
         </w:tblCellMar>
-        <w:tblLook w:val="04A0"/>
+        <w:tblLook w:val="04A0" w:firstRow="1" w:lastRow="0" w:firstColumn="1" w:lastColumn="0" w:noHBand="0" w:noVBand="1"/>
       </w:tblPr>
       <w:tblGrid>
         <w:gridCol w:w="1560"/>
@@ -3183,7 +3065,7 @@
           </w:tcPr>
           <w:p>
             <w:pPr>
-              <w:spacing w:after="0"/>
+              <w:spacing w:before="0" w:after="0"/>
               <w:jc w:val="center"/>
               <w:rPr>
                 <w:b/>
@@ -3207,7 +3089,7 @@
           </w:tcPr>
           <w:p>
             <w:pPr>
-              <w:spacing w:after="0"/>
+              <w:spacing w:before="0" w:after="0"/>
               <w:jc w:val="center"/>
               <w:rPr>
                 <w:b/>
@@ -3231,7 +3113,7 @@
           </w:tcPr>
           <w:p>
             <w:pPr>
-              <w:spacing w:after="0"/>
+              <w:spacing w:before="0" w:after="0"/>
               <w:jc w:val="center"/>
               <w:rPr>
                 <w:b/>
@@ -3255,15 +3137,17 @@
           </w:tcPr>
           <w:p>
             <w:pPr>
-              <w:spacing w:after="0"/>
+              <w:spacing w:before="0" w:after="0"/>
               <w:jc w:val="center"/>
               <w:rPr>
                 <w:b/>
+                <w:noProof/>
               </w:rPr>
             </w:pPr>
             <w:r>
               <w:rPr>
                 <w:b/>
+                <w:noProof/>
               </w:rPr>
               <w:t>Elevation</w:t>
             </w:r>
@@ -3702,9 +3586,6 @@
         </w:rPr>
         <w:t>Пример</w:t>
       </w:r>
-      <w:r>
-        <w:t>:</w:t>
-      </w:r>
     </w:p>
     <w:tbl>
       <w:tblPr>
@@ -3718,7 +3599,7 @@
           <w:bottom w:w="85" w:type="dxa"/>
           <w:right w:w="142" w:type="dxa"/>
         </w:tblCellMar>
-        <w:tblLook w:val="04A0"/>
+        <w:tblLook w:val="04A0" w:firstRow="1" w:lastRow="0" w:firstColumn="1" w:lastColumn="0" w:noHBand="0" w:noVBand="1"/>
       </w:tblPr>
       <w:tblGrid>
         <w:gridCol w:w="1560"/>
@@ -3733,7 +3614,7 @@
           </w:tcPr>
           <w:p>
             <w:pPr>
-              <w:spacing w:after="0"/>
+              <w:spacing w:before="0" w:after="0"/>
               <w:jc w:val="center"/>
               <w:rPr>
                 <w:b/>
@@ -3757,7 +3638,7 @@
           </w:tcPr>
           <w:p>
             <w:pPr>
-              <w:spacing w:after="0"/>
+              <w:spacing w:before="0" w:after="0"/>
               <w:jc w:val="center"/>
               <w:rPr>
                 <w:b/>
@@ -3898,7 +3779,6 @@
         <w:rPr>
           <w:lang w:val="bg-BG"/>
         </w:rPr>
-        <w:lastRenderedPageBreak/>
         <w:t>Държави с реки</w:t>
       </w:r>
     </w:p>
@@ -3956,6 +3836,7 @@
           <w:b/>
           <w:noProof/>
         </w:rPr>
+        <w:lastRenderedPageBreak/>
         <w:t>CountryName</w:t>
       </w:r>
     </w:p>
@@ -4144,9 +4025,6 @@
           <w:lang w:val="bg-BG"/>
         </w:rPr>
         <w:t>Пример</w:t>
-      </w:r>
-      <w:r>
-        <w:t>:</w:t>
       </w:r>
     </w:p>
     <w:tbl>
@@ -4161,7 +4039,7 @@
           <w:bottom w:w="85" w:type="dxa"/>
           <w:right w:w="142" w:type="dxa"/>
         </w:tblCellMar>
-        <w:tblLook w:val="04A0"/>
+        <w:tblLook w:val="04A0" w:firstRow="1" w:lastRow="0" w:firstColumn="1" w:lastColumn="0" w:noHBand="0" w:noVBand="1"/>
       </w:tblPr>
       <w:tblGrid>
         <w:gridCol w:w="1701"/>
@@ -4176,7 +4054,7 @@
           </w:tcPr>
           <w:p>
             <w:pPr>
-              <w:spacing w:after="0"/>
+              <w:spacing w:before="0" w:after="0"/>
               <w:jc w:val="center"/>
               <w:rPr>
                 <w:b/>
@@ -4200,7 +4078,7 @@
           </w:tcPr>
           <w:p>
             <w:pPr>
-              <w:spacing w:after="0"/>
+              <w:spacing w:before="0" w:after="0"/>
               <w:jc w:val="center"/>
               <w:rPr>
                 <w:b/>
@@ -4396,7 +4274,7 @@
 </file>
 
 <file path=word/endnotes.xml><?xml version="1.0" encoding="utf-8"?>
-<w:endnotes xmlns:ve="http://schemas.openxmlformats.org/markup-compatibility/2006" xmlns:o="urn:schemas-microsoft-com:office:office" xmlns:r="http://schemas.openxmlformats.org/officeDocument/2006/relationships" xmlns:m="http://schemas.openxmlformats.org/officeDocument/2006/math" xmlns:v="urn:schemas-microsoft-com:vml" xmlns:wp="http://schemas.openxmlformats.org/drawingml/2006/wordprocessingDrawing" xmlns:w10="urn:schemas-microsoft-com:office:word" xmlns:w="http://schemas.openxmlformats.org/wordprocessingml/2006/main" xmlns:wne="http://schemas.microsoft.com/office/word/2006/wordml">
+<w:endnotes xmlns:wpc="http://schemas.microsoft.com/office/word/2010/wordprocessingCanvas" xmlns:cx="http://schemas.microsoft.com/office/drawing/2014/chartex" xmlns:cx1="http://schemas.microsoft.com/office/drawing/2015/9/8/chartex" xmlns:cx2="http://schemas.microsoft.com/office/drawing/2015/10/21/chartex" xmlns:cx3="http://schemas.microsoft.com/office/drawing/2016/5/9/chartex" xmlns:cx4="http://schemas.microsoft.com/office/drawing/2016/5/10/chartex" xmlns:cx5="http://schemas.microsoft.com/office/drawing/2016/5/11/chartex" xmlns:cx6="http://schemas.microsoft.com/office/drawing/2016/5/12/chartex" xmlns:cx7="http://schemas.microsoft.com/office/drawing/2016/5/13/chartex" xmlns:cx8="http://schemas.microsoft.com/office/drawing/2016/5/14/chartex" xmlns:mc="http://schemas.openxmlformats.org/markup-compatibility/2006" xmlns:aink="http://schemas.microsoft.com/office/drawing/2016/ink" xmlns:am3d="http://schemas.microsoft.com/office/drawing/2017/model3d" xmlns:o="urn:schemas-microsoft-com:office:office" xmlns:oel="http://schemas.microsoft.com/office/2019/extlst" xmlns:r="http://schemas.openxmlformats.org/officeDocument/2006/relationships" xmlns:m="http://schemas.openxmlformats.org/officeDocument/2006/math" xmlns:v="urn:schemas-microsoft-com:vml" xmlns:wp14="http://schemas.microsoft.com/office/word/2010/wordprocessingDrawing" xmlns:wp="http://schemas.openxmlformats.org/drawingml/2006/wordprocessingDrawing" xmlns:w10="urn:schemas-microsoft-com:office:word" xmlns:w="http://schemas.openxmlformats.org/wordprocessingml/2006/main" xmlns:w14="http://schemas.microsoft.com/office/word/2010/wordml" xmlns:w15="http://schemas.microsoft.com/office/word/2012/wordml" xmlns:w16cex="http://schemas.microsoft.com/office/word/2018/wordml/cex" xmlns:w16cid="http://schemas.microsoft.com/office/word/2016/wordml/cid" xmlns:w16="http://schemas.microsoft.com/office/word/2018/wordml" xmlns:w16sdtdh="http://schemas.microsoft.com/office/word/2020/wordml/sdtdatahash" xmlns:w16se="http://schemas.microsoft.com/office/word/2015/wordml/symex" xmlns:wpg="http://schemas.microsoft.com/office/word/2010/wordprocessingGroup" xmlns:wpi="http://schemas.microsoft.com/office/word/2010/wordprocessingInk" xmlns:wne="http://schemas.microsoft.com/office/word/2006/wordml" xmlns:wps="http://schemas.microsoft.com/office/word/2010/wordprocessingShape" mc:Ignorable="w14 w15 w16se w16cid w16 w16cex w16sdtdh wp14">
   <w:endnote w:type="separator" w:id="-1">
     <w:p>
       <w:pPr>
@@ -4421,7 +4299,7 @@
 </file>
 
 <file path=word/footer1.xml><?xml version="1.0" encoding="utf-8"?>
-<w:ftr xmlns:ve="http://schemas.openxmlformats.org/markup-compatibility/2006" xmlns:o="urn:schemas-microsoft-com:office:office" xmlns:r="http://schemas.openxmlformats.org/officeDocument/2006/relationships" xmlns:m="http://schemas.openxmlformats.org/officeDocument/2006/math" xmlns:v="urn:schemas-microsoft-com:vml" xmlns:wp="http://schemas.openxmlformats.org/drawingml/2006/wordprocessingDrawing" xmlns:w10="urn:schemas-microsoft-com:office:word" xmlns:w="http://schemas.openxmlformats.org/wordprocessingml/2006/main" xmlns:wne="http://schemas.microsoft.com/office/word/2006/wordml">
+<w:ftr xmlns:wpc="http://schemas.microsoft.com/office/word/2010/wordprocessingCanvas" xmlns:cx="http://schemas.microsoft.com/office/drawing/2014/chartex" xmlns:cx1="http://schemas.microsoft.com/office/drawing/2015/9/8/chartex" xmlns:cx2="http://schemas.microsoft.com/office/drawing/2015/10/21/chartex" xmlns:cx3="http://schemas.microsoft.com/office/drawing/2016/5/9/chartex" xmlns:cx4="http://schemas.microsoft.com/office/drawing/2016/5/10/chartex" xmlns:cx5="http://schemas.microsoft.com/office/drawing/2016/5/11/chartex" xmlns:cx6="http://schemas.microsoft.com/office/drawing/2016/5/12/chartex" xmlns:cx7="http://schemas.microsoft.com/office/drawing/2016/5/13/chartex" xmlns:cx8="http://schemas.microsoft.com/office/drawing/2016/5/14/chartex" xmlns:mc="http://schemas.openxmlformats.org/markup-compatibility/2006" xmlns:aink="http://schemas.microsoft.com/office/drawing/2016/ink" xmlns:am3d="http://schemas.microsoft.com/office/drawing/2017/model3d" xmlns:o="urn:schemas-microsoft-com:office:office" xmlns:oel="http://schemas.microsoft.com/office/2019/extlst" xmlns:r="http://schemas.openxmlformats.org/officeDocument/2006/relationships" xmlns:m="http://schemas.openxmlformats.org/officeDocument/2006/math" xmlns:v="urn:schemas-microsoft-com:vml" xmlns:wp14="http://schemas.microsoft.com/office/word/2010/wordprocessingDrawing" xmlns:wp="http://schemas.openxmlformats.org/drawingml/2006/wordprocessingDrawing" xmlns:w10="urn:schemas-microsoft-com:office:word" xmlns:w="http://schemas.openxmlformats.org/wordprocessingml/2006/main" xmlns:w14="http://schemas.microsoft.com/office/word/2010/wordml" xmlns:w15="http://schemas.microsoft.com/office/word/2012/wordml" xmlns:w16cex="http://schemas.microsoft.com/office/word/2018/wordml/cex" xmlns:w16cid="http://schemas.microsoft.com/office/word/2016/wordml/cid" xmlns:w16="http://schemas.microsoft.com/office/word/2018/wordml" xmlns:w16sdtdh="http://schemas.microsoft.com/office/word/2020/wordml/sdtdatahash" xmlns:w16se="http://schemas.microsoft.com/office/word/2015/wordml/symex" xmlns:wpg="http://schemas.microsoft.com/office/word/2010/wordprocessingGroup" xmlns:wpi="http://schemas.microsoft.com/office/word/2010/wordprocessingInk" xmlns:wne="http://schemas.microsoft.com/office/word/2006/wordml" xmlns:wps="http://schemas.microsoft.com/office/word/2010/wordprocessingShape" mc:Ignorable="w14 w15 w16se w16cid w16 w16cex w16sdtdh wp14">
   <w:p>
     <w:pPr>
       <w:pStyle w:val="Footer"/>
@@ -4430,12 +4308,12 @@
       <w:rPr>
         <w:noProof/>
       </w:rPr>
-      <w:pict>
+      <w:pict w14:anchorId="1E5ED42B">
         <v:shapetype id="_x0000_t202" coordsize="21600,21600" o:spt="202" path="m,l,21600r21600,l21600,xe">
           <v:stroke joinstyle="miter"/>
           <v:path gradientshapeok="t" o:connecttype="rect"/>
         </v:shapetype>
-        <v:shape id="Text Box 4" o:spid="_x0000_s1028" type="#_x0000_t202" style="position:absolute;margin-left:109.85pt;margin-top:28.05pt;width:40.15pt;height:13pt;z-index:251660288;visibility:visible;v-text-anchor:middle" o:gfxdata="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" filled="f" stroked="f" strokeweight=".5pt">
+        <v:shape id="Text Box 4" o:spid="_x0000_s1028" type="#_x0000_t202" alt="" style="position:absolute;margin-left:109.85pt;margin-top:28.05pt;width:40.15pt;height:13pt;z-index:251660288;visibility:visible;mso-wrap-style:square;mso-wrap-edited:f;mso-width-percent:0;mso-height-percent:0;mso-width-percent:0;mso-height-percent:0;v-text-anchor:middle" filled="f" stroked="f" strokeweight=".5pt">
           <v:textbox inset=".5mm,0,0,0">
             <w:txbxContent>
               <w:p>
@@ -4463,8 +4341,8 @@
       <w:rPr>
         <w:noProof/>
       </w:rPr>
-      <w:pict>
-        <v:shape id="Text Box 3" o:spid="_x0000_s1027" type="#_x0000_t202" style="position:absolute;margin-left:109pt;margin-top:7pt;width:411.4pt;height:40.45pt;z-index:251657216;visibility:visible" o:gfxdata="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" filled="f" stroked="f">
+      <w:pict w14:anchorId="51B77C04">
+        <v:shape id="Text Box 3" o:spid="_x0000_s1027" type="#_x0000_t202" alt="" style="position:absolute;margin-left:109pt;margin-top:7pt;width:411.4pt;height:40.45pt;z-index:251657216;visibility:visible;mso-wrap-style:square;mso-wrap-edited:f;mso-width-percent:0;mso-height-percent:0;mso-width-percent:0;mso-height-percent:0;v-text-anchor:top" filled="f" stroked="f">
           <v:textbox inset=".5mm,1.2mm,.5mm,.5mm">
             <w:txbxContent>
               <w:p>
@@ -4483,21 +4361,12 @@
                   </w:rPr>
                   <w:t xml:space="preserve">© </w:t>
                 </w:r>
-                <w:proofErr w:type="spellStart"/>
                 <w:r>
                   <w:rPr>
                     <w:sz w:val="17"/>
                     <w:szCs w:val="17"/>
                   </w:rPr>
-                  <w:t>SoftUni</w:t>
-                </w:r>
-                <w:proofErr w:type="spellEnd"/>
-                <w:r>
-                  <w:rPr>
-                    <w:sz w:val="17"/>
-                    <w:szCs w:val="17"/>
-                  </w:rPr>
-                  <w:t xml:space="preserve"> – </w:t>
+                  <w:t xml:space="preserve">SoftUni – </w:t>
                 </w:r>
                 <w:hyperlink r:id="rId1" w:history="1">
                   <w:r>
@@ -4517,21 +4386,12 @@
                   </w:rPr>
                   <w:t xml:space="preserve">. </w:t>
                 </w:r>
-                <w:proofErr w:type="gramStart"/>
                 <w:r>
                   <w:rPr>
                     <w:sz w:val="17"/>
                     <w:szCs w:val="17"/>
                   </w:rPr>
-                  <w:t>Copyrighted document.</w:t>
-                </w:r>
-                <w:proofErr w:type="gramEnd"/>
-                <w:r>
-                  <w:rPr>
-                    <w:sz w:val="17"/>
-                    <w:szCs w:val="17"/>
-                  </w:rPr>
-                  <w:t xml:space="preserve"> Unauthorized </w:t>
+                  <w:t xml:space="preserve">Copyrighted document. Unauthorized </w:t>
                 </w:r>
                 <w:r>
                   <w:rPr>
@@ -4628,7 +4488,7 @@
                     <w:szCs w:val="18"/>
                   </w:rPr>
                   <w:drawing>
-                    <wp:inline distT="0" distB="0" distL="0" distR="0">
+                    <wp:inline distT="0" distB="0" distL="0" distR="0" wp14:anchorId="67ABAA71" wp14:editId="3FB69D3F">
                       <wp:extent cx="180000" cy="180000"/>
                       <wp:effectExtent l="0" t="0" r="0" b="0"/>
                       <wp:docPr id="3" name="Picture 3">
@@ -4652,7 +4512,7 @@
                               <a:blip r:embed="rId2">
                                 <a:extLst>
                                   <a:ext uri="{28A0092B-C50C-407E-A947-70E740481C1C}">
-                                    <a14:useLocalDpi xmlns="" xmlns:wpc="http://schemas.microsoft.com/office/word/2010/wordprocessingCanvas" xmlns:cx="http://schemas.microsoft.com/office/drawing/2014/chartex" xmlns:cx1="http://schemas.microsoft.com/office/drawing/2015/9/8/chartex" xmlns:cx2="http://schemas.microsoft.com/office/drawing/2015/10/21/chartex" xmlns:cx3="http://schemas.microsoft.com/office/drawing/2016/5/9/chartex" xmlns:cx4="http://schemas.microsoft.com/office/drawing/2016/5/10/chartex" xmlns:cx5="http://schemas.microsoft.com/office/drawing/2016/5/11/chartex" xmlns:cx6="http://schemas.microsoft.com/office/drawing/2016/5/12/chartex" xmlns:cx7="http://schemas.microsoft.com/office/drawing/2016/5/13/chartex" xmlns:cx8="http://schemas.microsoft.com/office/drawing/2016/5/14/chartex" xmlns:mc="http://schemas.openxmlformats.org/markup-compatibility/2006" xmlns:aink="http://schemas.microsoft.com/office/drawing/2016/ink" xmlns:am3d="http://schemas.microsoft.com/office/drawing/2017/model3d" xmlns:o="urn:schemas-microsoft-com:office:office" xmlns:oel="http://schemas.microsoft.com/office/2019/extlst" xmlns:v="urn:schemas-microsoft-com:vml" xmlns:wp14="http://schemas.microsoft.com/office/word/2010/wordprocessingDrawing" xmlns:w10="urn:schemas-microsoft-com:office:word" xmlns:w="http://schemas.openxmlformats.org/wordprocessingml/2006/main" xmlns:w14="http://schemas.microsoft.com/office/word/2010/wordml" xmlns:w15="http://schemas.microsoft.com/office/word/2012/wordml" xmlns:w16cex="http://schemas.microsoft.com/office/word/2018/wordml/cex" xmlns:w16cid="http://schemas.microsoft.com/office/word/2016/wordml/cid" xmlns:w16="http://schemas.microsoft.com/office/word/2018/wordml" xmlns:w16sdtdh="http://schemas.microsoft.com/office/word/2020/wordml/sdtdatahash" xmlns:w16se="http://schemas.microsoft.com/office/word/2015/wordml/symex" xmlns:wpg="http://schemas.microsoft.com/office/word/2010/wordprocessingGroup" xmlns:wpi="http://schemas.microsoft.com/office/word/2010/wordprocessingInk" xmlns:wps="http://schemas.microsoft.com/office/word/2010/wordprocessingShape" xmlns:a14="http://schemas.microsoft.com/office/drawing/2010/main" val="0"/>
+                                    <a14:useLocalDpi xmlns:a14="http://schemas.microsoft.com/office/drawing/2010/main" val="0"/>
                                   </a:ext>
                                 </a:extLst>
                               </a:blip>
@@ -4694,7 +4554,7 @@
                     <w:szCs w:val="18"/>
                   </w:rPr>
                   <w:drawing>
-                    <wp:inline distT="0" distB="0" distL="0" distR="0">
+                    <wp:inline distT="0" distB="0" distL="0" distR="0" wp14:anchorId="5BBB5ED0" wp14:editId="3E31451A">
                       <wp:extent cx="180000" cy="180000"/>
                       <wp:effectExtent l="0" t="0" r="0" b="0"/>
                       <wp:docPr id="2" name="Picture 2">
@@ -4718,7 +4578,7 @@
                               <a:blip r:embed="rId4">
                                 <a:extLst>
                                   <a:ext uri="{28A0092B-C50C-407E-A947-70E740481C1C}">
-                                    <a14:useLocalDpi xmlns="" xmlns:wpc="http://schemas.microsoft.com/office/word/2010/wordprocessingCanvas" xmlns:cx="http://schemas.microsoft.com/office/drawing/2014/chartex" xmlns:cx1="http://schemas.microsoft.com/office/drawing/2015/9/8/chartex" xmlns:cx2="http://schemas.microsoft.com/office/drawing/2015/10/21/chartex" xmlns:cx3="http://schemas.microsoft.com/office/drawing/2016/5/9/chartex" xmlns:cx4="http://schemas.microsoft.com/office/drawing/2016/5/10/chartex" xmlns:cx5="http://schemas.microsoft.com/office/drawing/2016/5/11/chartex" xmlns:cx6="http://schemas.microsoft.com/office/drawing/2016/5/12/chartex" xmlns:cx7="http://schemas.microsoft.com/office/drawing/2016/5/13/chartex" xmlns:cx8="http://schemas.microsoft.com/office/drawing/2016/5/14/chartex" xmlns:mc="http://schemas.openxmlformats.org/markup-compatibility/2006" xmlns:aink="http://schemas.microsoft.com/office/drawing/2016/ink" xmlns:am3d="http://schemas.microsoft.com/office/drawing/2017/model3d" xmlns:o="urn:schemas-microsoft-com:office:office" xmlns:oel="http://schemas.microsoft.com/office/2019/extlst" xmlns:v="urn:schemas-microsoft-com:vml" xmlns:wp14="http://schemas.microsoft.com/office/word/2010/wordprocessingDrawing" xmlns:w10="urn:schemas-microsoft-com:office:word" xmlns:w="http://schemas.openxmlformats.org/wordprocessingml/2006/main" xmlns:w14="http://schemas.microsoft.com/office/word/2010/wordml" xmlns:w15="http://schemas.microsoft.com/office/word/2012/wordml" xmlns:w16cex="http://schemas.microsoft.com/office/word/2018/wordml/cex" xmlns:w16cid="http://schemas.microsoft.com/office/word/2016/wordml/cid" xmlns:w16="http://schemas.microsoft.com/office/word/2018/wordml" xmlns:w16sdtdh="http://schemas.microsoft.com/office/word/2020/wordml/sdtdatahash" xmlns:w16se="http://schemas.microsoft.com/office/word/2015/wordml/symex" xmlns:wpg="http://schemas.microsoft.com/office/word/2010/wordprocessingGroup" xmlns:wpi="http://schemas.microsoft.com/office/word/2010/wordprocessingInk" xmlns:wps="http://schemas.microsoft.com/office/word/2010/wordprocessingShape" xmlns:a14="http://schemas.microsoft.com/office/drawing/2010/main" val="0"/>
+                                    <a14:useLocalDpi xmlns:a14="http://schemas.microsoft.com/office/drawing/2010/main" val="0"/>
                                   </a:ext>
                                 </a:extLst>
                               </a:blip>
@@ -4760,7 +4620,7 @@
                     <w:szCs w:val="18"/>
                   </w:rPr>
                   <w:drawing>
-                    <wp:inline distT="0" distB="0" distL="0" distR="0">
+                    <wp:inline distT="0" distB="0" distL="0" distR="0" wp14:anchorId="0334D3BC" wp14:editId="1CAB8C3F">
                       <wp:extent cx="180000" cy="180000"/>
                       <wp:effectExtent l="0" t="0" r="0" b="0"/>
                       <wp:docPr id="5" name="Picture 5">
@@ -4813,7 +4673,7 @@
                     <w:szCs w:val="18"/>
                   </w:rPr>
                   <w:drawing>
-                    <wp:inline distT="0" distB="0" distL="0" distR="0">
+                    <wp:inline distT="0" distB="0" distL="0" distR="0" wp14:anchorId="7C300229" wp14:editId="58CFD55B">
                       <wp:extent cx="180000" cy="180000"/>
                       <wp:effectExtent l="0" t="0" r="0" b="0"/>
                       <wp:docPr id="20" name="Picture 20">
@@ -4837,10 +4697,10 @@
                               <a:blip r:embed="rId8">
                                 <a:extLst>
                                   <a:ext uri="{28A0092B-C50C-407E-A947-70E740481C1C}">
-                                    <a14:useLocalDpi xmlns="" xmlns:wpc="http://schemas.microsoft.com/office/word/2010/wordprocessingCanvas" xmlns:cx="http://schemas.microsoft.com/office/drawing/2014/chartex" xmlns:cx1="http://schemas.microsoft.com/office/drawing/2015/9/8/chartex" xmlns:cx2="http://schemas.microsoft.com/office/drawing/2015/10/21/chartex" xmlns:cx3="http://schemas.microsoft.com/office/drawing/2016/5/9/chartex" xmlns:cx4="http://schemas.microsoft.com/office/drawing/2016/5/10/chartex" xmlns:cx5="http://schemas.microsoft.com/office/drawing/2016/5/11/chartex" xmlns:cx6="http://schemas.microsoft.com/office/drawing/2016/5/12/chartex" xmlns:cx7="http://schemas.microsoft.com/office/drawing/2016/5/13/chartex" xmlns:cx8="http://schemas.microsoft.com/office/drawing/2016/5/14/chartex" xmlns:mc="http://schemas.openxmlformats.org/markup-compatibility/2006" xmlns:aink="http://schemas.microsoft.com/office/drawing/2016/ink" xmlns:am3d="http://schemas.microsoft.com/office/drawing/2017/model3d" xmlns:o="urn:schemas-microsoft-com:office:office" xmlns:oel="http://schemas.microsoft.com/office/2019/extlst" xmlns:v="urn:schemas-microsoft-com:vml" xmlns:wp14="http://schemas.microsoft.com/office/word/2010/wordprocessingDrawing" xmlns:w10="urn:schemas-microsoft-com:office:word" xmlns:w="http://schemas.openxmlformats.org/wordprocessingml/2006/main" xmlns:w14="http://schemas.microsoft.com/office/word/2010/wordml" xmlns:w15="http://schemas.microsoft.com/office/word/2012/wordml" xmlns:w16cex="http://schemas.microsoft.com/office/word/2018/wordml/cex" xmlns:w16cid="http://schemas.microsoft.com/office/word/2016/wordml/cid" xmlns:w16="http://schemas.microsoft.com/office/word/2018/wordml" xmlns:w16sdtdh="http://schemas.microsoft.com/office/word/2020/wordml/sdtdatahash" xmlns:w16se="http://schemas.microsoft.com/office/word/2015/wordml/symex" xmlns:wpg="http://schemas.microsoft.com/office/word/2010/wordprocessingGroup" xmlns:wpi="http://schemas.microsoft.com/office/word/2010/wordprocessingInk" xmlns:wps="http://schemas.microsoft.com/office/word/2010/wordprocessingShape" xmlns:a14="http://schemas.microsoft.com/office/drawing/2010/main" val="0"/>
+                                    <a14:useLocalDpi xmlns:a14="http://schemas.microsoft.com/office/drawing/2010/main" val="0"/>
                                   </a:ext>
                                   <a:ext uri="{837473B0-CC2E-450A-ABE3-18F120FF3D39}">
-                                    <a1611:picAttrSrcUrl xmlns="" xmlns:wpc="http://schemas.microsoft.com/office/word/2010/wordprocessingCanvas" xmlns:cx="http://schemas.microsoft.com/office/drawing/2014/chartex" xmlns:cx1="http://schemas.microsoft.com/office/drawing/2015/9/8/chartex" xmlns:cx2="http://schemas.microsoft.com/office/drawing/2015/10/21/chartex" xmlns:cx3="http://schemas.microsoft.com/office/drawing/2016/5/9/chartex" xmlns:cx4="http://schemas.microsoft.com/office/drawing/2016/5/10/chartex" xmlns:cx5="http://schemas.microsoft.com/office/drawing/2016/5/11/chartex" xmlns:cx6="http://schemas.microsoft.com/office/drawing/2016/5/12/chartex" xmlns:cx7="http://schemas.microsoft.com/office/drawing/2016/5/13/chartex" xmlns:cx8="http://schemas.microsoft.com/office/drawing/2016/5/14/chartex" xmlns:mc="http://schemas.openxmlformats.org/markup-compatibility/2006" xmlns:aink="http://schemas.microsoft.com/office/drawing/2016/ink" xmlns:am3d="http://schemas.microsoft.com/office/drawing/2017/model3d" xmlns:o="urn:schemas-microsoft-com:office:office" xmlns:oel="http://schemas.microsoft.com/office/2019/extlst" xmlns:v="urn:schemas-microsoft-com:vml" xmlns:wp14="http://schemas.microsoft.com/office/word/2010/wordprocessingDrawing" xmlns:w10="urn:schemas-microsoft-com:office:word" xmlns:w="http://schemas.openxmlformats.org/wordprocessingml/2006/main" xmlns:w14="http://schemas.microsoft.com/office/word/2010/wordml" xmlns:w15="http://schemas.microsoft.com/office/word/2012/wordml" xmlns:w16cex="http://schemas.microsoft.com/office/word/2018/wordml/cex" xmlns:w16cid="http://schemas.microsoft.com/office/word/2016/wordml/cid" xmlns:w16="http://schemas.microsoft.com/office/word/2018/wordml" xmlns:w16sdtdh="http://schemas.microsoft.com/office/word/2020/wordml/sdtdatahash" xmlns:w16se="http://schemas.microsoft.com/office/word/2015/wordml/symex" xmlns:wpg="http://schemas.microsoft.com/office/word/2010/wordprocessingGroup" xmlns:wpi="http://schemas.microsoft.com/office/word/2010/wordprocessingInk" xmlns:wps="http://schemas.microsoft.com/office/word/2010/wordprocessingShape" xmlns:a1611="http://schemas.microsoft.com/office/drawing/2016/11/main" r:id="rId9"/>
+                                    <a1611:picAttrSrcUrl xmlns:a1611="http://schemas.microsoft.com/office/drawing/2016/11/main" r:id="rId9"/>
                                   </a:ext>
                                 </a:extLst>
                               </a:blip>
@@ -4882,7 +4742,7 @@
                     <w:szCs w:val="18"/>
                   </w:rPr>
                   <w:drawing>
-                    <wp:inline distT="0" distB="0" distL="0" distR="0">
+                    <wp:inline distT="0" distB="0" distL="0" distR="0" wp14:anchorId="3838E4A4" wp14:editId="79A84696">
                       <wp:extent cx="180000" cy="180000"/>
                       <wp:effectExtent l="0" t="0" r="0" b="0"/>
                       <wp:docPr id="7" name="Picture 7">
@@ -4935,7 +4795,7 @@
                     <w:szCs w:val="18"/>
                   </w:rPr>
                   <w:drawing>
-                    <wp:inline distT="0" distB="0" distL="0" distR="0">
+                    <wp:inline distT="0" distB="0" distL="0" distR="0" wp14:anchorId="47A8CE9F" wp14:editId="320B736B">
                       <wp:extent cx="180000" cy="180000"/>
                       <wp:effectExtent l="0" t="0" r="0" b="0"/>
                       <wp:docPr id="17" name="Picture 17">
@@ -4988,7 +4848,7 @@
                     <w:szCs w:val="18"/>
                   </w:rPr>
                   <w:drawing>
-                    <wp:inline distT="0" distB="0" distL="0" distR="0">
+                    <wp:inline distT="0" distB="0" distL="0" distR="0" wp14:anchorId="7C57988C" wp14:editId="47843A68">
                       <wp:extent cx="180000" cy="180000"/>
                       <wp:effectExtent l="0" t="0" r="0" b="0"/>
                       <wp:docPr id="21" name="Picture 21">
@@ -5012,7 +4872,7 @@
                               <a:blip r:embed="rId15">
                                 <a:extLst>
                                   <a:ext uri="{28A0092B-C50C-407E-A947-70E740481C1C}">
-                                    <a14:useLocalDpi xmlns="" xmlns:wpc="http://schemas.microsoft.com/office/word/2010/wordprocessingCanvas" xmlns:cx="http://schemas.microsoft.com/office/drawing/2014/chartex" xmlns:cx1="http://schemas.microsoft.com/office/drawing/2015/9/8/chartex" xmlns:cx2="http://schemas.microsoft.com/office/drawing/2015/10/21/chartex" xmlns:cx3="http://schemas.microsoft.com/office/drawing/2016/5/9/chartex" xmlns:cx4="http://schemas.microsoft.com/office/drawing/2016/5/10/chartex" xmlns:cx5="http://schemas.microsoft.com/office/drawing/2016/5/11/chartex" xmlns:cx6="http://schemas.microsoft.com/office/drawing/2016/5/12/chartex" xmlns:cx7="http://schemas.microsoft.com/office/drawing/2016/5/13/chartex" xmlns:cx8="http://schemas.microsoft.com/office/drawing/2016/5/14/chartex" xmlns:mc="http://schemas.openxmlformats.org/markup-compatibility/2006" xmlns:aink="http://schemas.microsoft.com/office/drawing/2016/ink" xmlns:am3d="http://schemas.microsoft.com/office/drawing/2017/model3d" xmlns:o="urn:schemas-microsoft-com:office:office" xmlns:oel="http://schemas.microsoft.com/office/2019/extlst" xmlns:v="urn:schemas-microsoft-com:vml" xmlns:wp14="http://schemas.microsoft.com/office/word/2010/wordprocessingDrawing" xmlns:w10="urn:schemas-microsoft-com:office:word" xmlns:w="http://schemas.openxmlformats.org/wordprocessingml/2006/main" xmlns:w14="http://schemas.microsoft.com/office/word/2010/wordml" xmlns:w15="http://schemas.microsoft.com/office/word/2012/wordml" xmlns:w16cex="http://schemas.microsoft.com/office/word/2018/wordml/cex" xmlns:w16cid="http://schemas.microsoft.com/office/word/2016/wordml/cid" xmlns:w16="http://schemas.microsoft.com/office/word/2018/wordml" xmlns:w16sdtdh="http://schemas.microsoft.com/office/word/2020/wordml/sdtdatahash" xmlns:w16se="http://schemas.microsoft.com/office/word/2015/wordml/symex" xmlns:wpg="http://schemas.microsoft.com/office/word/2010/wordprocessingGroup" xmlns:wpi="http://schemas.microsoft.com/office/word/2010/wordprocessingInk" xmlns:wps="http://schemas.microsoft.com/office/word/2010/wordprocessingShape" xmlns:a14="http://schemas.microsoft.com/office/drawing/2010/main" val="0"/>
+                                    <a14:useLocalDpi xmlns:a14="http://schemas.microsoft.com/office/drawing/2010/main" val="0"/>
                                   </a:ext>
                                 </a:extLst>
                               </a:blip>
@@ -5033,7 +4893,7 @@
                               </a:ln>
                               <a:extLst>
                                 <a:ext uri="{53640926-AAD7-44D8-BBD7-CCE9431645EC}">
-                                  <a14:shadowObscured xmlns="" xmlns:wpc="http://schemas.microsoft.com/office/word/2010/wordprocessingCanvas" xmlns:cx="http://schemas.microsoft.com/office/drawing/2014/chartex" xmlns:cx1="http://schemas.microsoft.com/office/drawing/2015/9/8/chartex" xmlns:cx2="http://schemas.microsoft.com/office/drawing/2015/10/21/chartex" xmlns:cx3="http://schemas.microsoft.com/office/drawing/2016/5/9/chartex" xmlns:cx4="http://schemas.microsoft.com/office/drawing/2016/5/10/chartex" xmlns:cx5="http://schemas.microsoft.com/office/drawing/2016/5/11/chartex" xmlns:cx6="http://schemas.microsoft.com/office/drawing/2016/5/12/chartex" xmlns:cx7="http://schemas.microsoft.com/office/drawing/2016/5/13/chartex" xmlns:cx8="http://schemas.microsoft.com/office/drawing/2016/5/14/chartex" xmlns:mc="http://schemas.openxmlformats.org/markup-compatibility/2006" xmlns:aink="http://schemas.microsoft.com/office/drawing/2016/ink" xmlns:am3d="http://schemas.microsoft.com/office/drawing/2017/model3d" xmlns:o="urn:schemas-microsoft-com:office:office" xmlns:oel="http://schemas.microsoft.com/office/2019/extlst" xmlns:v="urn:schemas-microsoft-com:vml" xmlns:wp14="http://schemas.microsoft.com/office/word/2010/wordprocessingDrawing" xmlns:w10="urn:schemas-microsoft-com:office:word" xmlns:w="http://schemas.openxmlformats.org/wordprocessingml/2006/main" xmlns:w14="http://schemas.microsoft.com/office/word/2010/wordml" xmlns:w15="http://schemas.microsoft.com/office/word/2012/wordml" xmlns:w16cex="http://schemas.microsoft.com/office/word/2018/wordml/cex" xmlns:w16cid="http://schemas.microsoft.com/office/word/2016/wordml/cid" xmlns:w16="http://schemas.microsoft.com/office/word/2018/wordml" xmlns:w16sdtdh="http://schemas.microsoft.com/office/word/2020/wordml/sdtdatahash" xmlns:w16se="http://schemas.microsoft.com/office/word/2015/wordml/symex" xmlns:wpg="http://schemas.microsoft.com/office/word/2010/wordprocessingGroup" xmlns:wpi="http://schemas.microsoft.com/office/word/2010/wordprocessingInk" xmlns:wps="http://schemas.microsoft.com/office/word/2010/wordprocessingShape" xmlns:a14="http://schemas.microsoft.com/office/drawing/2010/main"/>
+                                  <a14:shadowObscured xmlns:a14="http://schemas.microsoft.com/office/drawing/2010/main"/>
                                 </a:ext>
                               </a:extLst>
                             </pic:spPr>
@@ -5057,7 +4917,7 @@
                     <w:szCs w:val="18"/>
                   </w:rPr>
                   <w:drawing>
-                    <wp:inline distT="0" distB="0" distL="0" distR="0">
+                    <wp:inline distT="0" distB="0" distL="0" distR="0" wp14:anchorId="36C171E3" wp14:editId="363ADD98">
                       <wp:extent cx="180000" cy="180000"/>
                       <wp:effectExtent l="0" t="0" r="0" b="0"/>
                       <wp:docPr id="22" name="Picture 22">
@@ -5081,7 +4941,7 @@
                               <a:blip r:embed="rId17">
                                 <a:extLst>
                                   <a:ext uri="{28A0092B-C50C-407E-A947-70E740481C1C}">
-                                    <a14:useLocalDpi xmlns="" xmlns:wpc="http://schemas.microsoft.com/office/word/2010/wordprocessingCanvas" xmlns:cx="http://schemas.microsoft.com/office/drawing/2014/chartex" xmlns:cx1="http://schemas.microsoft.com/office/drawing/2015/9/8/chartex" xmlns:cx2="http://schemas.microsoft.com/office/drawing/2015/10/21/chartex" xmlns:cx3="http://schemas.microsoft.com/office/drawing/2016/5/9/chartex" xmlns:cx4="http://schemas.microsoft.com/office/drawing/2016/5/10/chartex" xmlns:cx5="http://schemas.microsoft.com/office/drawing/2016/5/11/chartex" xmlns:cx6="http://schemas.microsoft.com/office/drawing/2016/5/12/chartex" xmlns:cx7="http://schemas.microsoft.com/office/drawing/2016/5/13/chartex" xmlns:cx8="http://schemas.microsoft.com/office/drawing/2016/5/14/chartex" xmlns:mc="http://schemas.openxmlformats.org/markup-compatibility/2006" xmlns:aink="http://schemas.microsoft.com/office/drawing/2016/ink" xmlns:am3d="http://schemas.microsoft.com/office/drawing/2017/model3d" xmlns:o="urn:schemas-microsoft-com:office:office" xmlns:oel="http://schemas.microsoft.com/office/2019/extlst" xmlns:v="urn:schemas-microsoft-com:vml" xmlns:wp14="http://schemas.microsoft.com/office/word/2010/wordprocessingDrawing" xmlns:w10="urn:schemas-microsoft-com:office:word" xmlns:w="http://schemas.openxmlformats.org/wordprocessingml/2006/main" xmlns:w14="http://schemas.microsoft.com/office/word/2010/wordml" xmlns:w15="http://schemas.microsoft.com/office/word/2012/wordml" xmlns:w16cex="http://schemas.microsoft.com/office/word/2018/wordml/cex" xmlns:w16cid="http://schemas.microsoft.com/office/word/2016/wordml/cid" xmlns:w16="http://schemas.microsoft.com/office/word/2018/wordml" xmlns:w16sdtdh="http://schemas.microsoft.com/office/word/2020/wordml/sdtdatahash" xmlns:w16se="http://schemas.microsoft.com/office/word/2015/wordml/symex" xmlns:wpg="http://schemas.microsoft.com/office/word/2010/wordprocessingGroup" xmlns:wpi="http://schemas.microsoft.com/office/word/2010/wordprocessingInk" xmlns:wps="http://schemas.microsoft.com/office/word/2010/wordprocessingShape" xmlns:a14="http://schemas.microsoft.com/office/drawing/2010/main" val="0"/>
+                                    <a14:useLocalDpi xmlns:a14="http://schemas.microsoft.com/office/drawing/2010/main" val="0"/>
                                   </a:ext>
                                 </a:extLst>
                               </a:blip>
@@ -5123,7 +4983,7 @@
                     <w:szCs w:val="18"/>
                   </w:rPr>
                   <w:drawing>
-                    <wp:inline distT="0" distB="0" distL="0" distR="0">
+                    <wp:inline distT="0" distB="0" distL="0" distR="0" wp14:anchorId="0B53D8AE" wp14:editId="2AAC3120">
                       <wp:extent cx="180000" cy="180000"/>
                       <wp:effectExtent l="0" t="0" r="0" b="0"/>
                       <wp:docPr id="23" name="Picture 23">
@@ -5173,7 +5033,7 @@
         <w:noProof/>
       </w:rPr>
       <w:drawing>
-        <wp:anchor distT="0" distB="0" distL="114300" distR="114300" simplePos="0" relativeHeight="251694080" behindDoc="0" locked="0" layoutInCell="1" allowOverlap="1">
+        <wp:anchor distT="0" distB="0" distL="114300" distR="114300" simplePos="0" relativeHeight="251694080" behindDoc="0" locked="0" layoutInCell="1" allowOverlap="1" wp14:anchorId="152CE971" wp14:editId="77045589">
           <wp:simplePos x="0" y="0"/>
           <wp:positionH relativeFrom="column">
             <wp:posOffset>-10795</wp:posOffset>
@@ -5205,7 +5065,7 @@
                   <a:blip r:embed="rId20">
                     <a:extLst>
                       <a:ext uri="{28A0092B-C50C-407E-A947-70E740481C1C}">
-                        <a14:useLocalDpi xmlns="" xmlns:wpc="http://schemas.microsoft.com/office/word/2010/wordprocessingCanvas" xmlns:cx="http://schemas.microsoft.com/office/drawing/2014/chartex" xmlns:cx1="http://schemas.microsoft.com/office/drawing/2015/9/8/chartex" xmlns:cx2="http://schemas.microsoft.com/office/drawing/2015/10/21/chartex" xmlns:cx3="http://schemas.microsoft.com/office/drawing/2016/5/9/chartex" xmlns:cx4="http://schemas.microsoft.com/office/drawing/2016/5/10/chartex" xmlns:cx5="http://schemas.microsoft.com/office/drawing/2016/5/11/chartex" xmlns:cx6="http://schemas.microsoft.com/office/drawing/2016/5/12/chartex" xmlns:cx7="http://schemas.microsoft.com/office/drawing/2016/5/13/chartex" xmlns:cx8="http://schemas.microsoft.com/office/drawing/2016/5/14/chartex" xmlns:mc="http://schemas.openxmlformats.org/markup-compatibility/2006" xmlns:aink="http://schemas.microsoft.com/office/drawing/2016/ink" xmlns:am3d="http://schemas.microsoft.com/office/drawing/2017/model3d" xmlns:o="urn:schemas-microsoft-com:office:office" xmlns:oel="http://schemas.microsoft.com/office/2019/extlst" xmlns:v="urn:schemas-microsoft-com:vml" xmlns:wp14="http://schemas.microsoft.com/office/word/2010/wordprocessingDrawing" xmlns:w10="urn:schemas-microsoft-com:office:word" xmlns:w="http://schemas.openxmlformats.org/wordprocessingml/2006/main" xmlns:w14="http://schemas.microsoft.com/office/word/2010/wordml" xmlns:w15="http://schemas.microsoft.com/office/word/2012/wordml" xmlns:w16cex="http://schemas.microsoft.com/office/word/2018/wordml/cex" xmlns:w16cid="http://schemas.microsoft.com/office/word/2016/wordml/cid" xmlns:w16="http://schemas.microsoft.com/office/word/2018/wordml" xmlns:w16sdtdh="http://schemas.microsoft.com/office/word/2020/wordml/sdtdatahash" xmlns:w16se="http://schemas.microsoft.com/office/word/2015/wordml/symex" xmlns:wpg="http://schemas.microsoft.com/office/word/2010/wordprocessingGroup" xmlns:wpi="http://schemas.microsoft.com/office/word/2010/wordprocessingInk" xmlns:wps="http://schemas.microsoft.com/office/word/2010/wordprocessingShape" xmlns:a14="http://schemas.microsoft.com/office/drawing/2010/main" val="0"/>
+                        <a14:useLocalDpi xmlns:a14="http://schemas.microsoft.com/office/drawing/2010/main" val="0"/>
                       </a:ext>
                     </a:extLst>
                   </a:blip>
@@ -5237,8 +5097,8 @@
       <w:rPr>
         <w:noProof/>
       </w:rPr>
-      <w:pict>
-        <v:line id="Straight Connector 2" o:spid="_x0000_s1026" style="position:absolute;flip:y;z-index:251622400;visibility:visible;mso-position-horizontal-relative:text;mso-position-vertical-relative:text" from="-.1pt,5.2pt" to="520.7pt,5.2pt" strokecolor="#984807" strokeweight="1pt">
+      <w:pict w14:anchorId="7C525F87">
+        <v:line id="Straight Connector 2" o:spid="_x0000_s1026" alt="" style="position:absolute;flip:y;z-index:251622400;visibility:visible;mso-wrap-edited:f;mso-width-percent:0;mso-height-percent:0;mso-position-horizontal-relative:text;mso-position-vertical-relative:text;mso-width-percent:0;mso-height-percent:0" from="-.1pt,5.2pt" to="520.7pt,5.2pt" strokecolor="#984807" strokeweight="1pt">
           <v:stroke endcap="round"/>
         </v:line>
       </w:pict>
@@ -5247,8 +5107,8 @@
       <w:rPr>
         <w:noProof/>
       </w:rPr>
-      <w:pict>
-        <v:shape id="Text Box 1" o:spid="_x0000_s1025" type="#_x0000_t202" style="position:absolute;margin-left:444.65pt;margin-top:26.95pt;width:70.9pt;height:15.9pt;z-index:251663360;visibility:visible;mso-position-horizontal-relative:text;mso-position-vertical-relative:text;v-text-anchor:middle" o:gfxdata="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" filled="f" stroked="f" strokeweight=".5pt">
+      <w:pict w14:anchorId="322A8F1A">
+        <v:shape id="Text Box 1" o:spid="_x0000_s1025" type="#_x0000_t202" alt="" style="position:absolute;margin-left:444.65pt;margin-top:26.95pt;width:70.9pt;height:15.9pt;z-index:251663360;visibility:visible;mso-wrap-style:square;mso-wrap-edited:f;mso-width-percent:0;mso-height-percent:0;mso-position-horizontal-relative:text;mso-position-vertical-relative:text;mso-width-percent:0;mso-height-percent:0;v-text-anchor:middle" filled="f" stroked="f" strokeweight=".5pt">
           <v:textbox inset="0,0,0,0">
             <w:txbxContent>
               <w:p>
@@ -5331,7 +5191,7 @@
 </file>
 
 <file path=word/footnotes.xml><?xml version="1.0" encoding="utf-8"?>
-<w:footnotes xmlns:ve="http://schemas.openxmlformats.org/markup-compatibility/2006" xmlns:o="urn:schemas-microsoft-com:office:office" xmlns:r="http://schemas.openxmlformats.org/officeDocument/2006/relationships" xmlns:m="http://schemas.openxmlformats.org/officeDocument/2006/math" xmlns:v="urn:schemas-microsoft-com:vml" xmlns:wp="http://schemas.openxmlformats.org/drawingml/2006/wordprocessingDrawing" xmlns:w10="urn:schemas-microsoft-com:office:word" xmlns:w="http://schemas.openxmlformats.org/wordprocessingml/2006/main" xmlns:wne="http://schemas.microsoft.com/office/word/2006/wordml">
+<w:footnotes xmlns:wpc="http://schemas.microsoft.com/office/word/2010/wordprocessingCanvas" xmlns:cx="http://schemas.microsoft.com/office/drawing/2014/chartex" xmlns:cx1="http://schemas.microsoft.com/office/drawing/2015/9/8/chartex" xmlns:cx2="http://schemas.microsoft.com/office/drawing/2015/10/21/chartex" xmlns:cx3="http://schemas.microsoft.com/office/drawing/2016/5/9/chartex" xmlns:cx4="http://schemas.microsoft.com/office/drawing/2016/5/10/chartex" xmlns:cx5="http://schemas.microsoft.com/office/drawing/2016/5/11/chartex" xmlns:cx6="http://schemas.microsoft.com/office/drawing/2016/5/12/chartex" xmlns:cx7="http://schemas.microsoft.com/office/drawing/2016/5/13/chartex" xmlns:cx8="http://schemas.microsoft.com/office/drawing/2016/5/14/chartex" xmlns:mc="http://schemas.openxmlformats.org/markup-compatibility/2006" xmlns:aink="http://schemas.microsoft.com/office/drawing/2016/ink" xmlns:am3d="http://schemas.microsoft.com/office/drawing/2017/model3d" xmlns:o="urn:schemas-microsoft-com:office:office" xmlns:oel="http://schemas.microsoft.com/office/2019/extlst" xmlns:r="http://schemas.openxmlformats.org/officeDocument/2006/relationships" xmlns:m="http://schemas.openxmlformats.org/officeDocument/2006/math" xmlns:v="urn:schemas-microsoft-com:vml" xmlns:wp14="http://schemas.microsoft.com/office/word/2010/wordprocessingDrawing" xmlns:wp="http://schemas.openxmlformats.org/drawingml/2006/wordprocessingDrawing" xmlns:w10="urn:schemas-microsoft-com:office:word" xmlns:w="http://schemas.openxmlformats.org/wordprocessingml/2006/main" xmlns:w14="http://schemas.microsoft.com/office/word/2010/wordml" xmlns:w15="http://schemas.microsoft.com/office/word/2012/wordml" xmlns:w16cex="http://schemas.microsoft.com/office/word/2018/wordml/cex" xmlns:w16cid="http://schemas.microsoft.com/office/word/2016/wordml/cid" xmlns:w16="http://schemas.microsoft.com/office/word/2018/wordml" xmlns:w16sdtdh="http://schemas.microsoft.com/office/word/2020/wordml/sdtdatahash" xmlns:w16se="http://schemas.microsoft.com/office/word/2015/wordml/symex" xmlns:wpg="http://schemas.microsoft.com/office/word/2010/wordprocessingGroup" xmlns:wpi="http://schemas.microsoft.com/office/word/2010/wordprocessingInk" xmlns:wne="http://schemas.microsoft.com/office/word/2006/wordml" xmlns:wps="http://schemas.microsoft.com/office/word/2010/wordprocessingShape" mc:Ignorable="w14 w15 w16se w16cid w16 w16cex w16sdtdh wp14">
   <w:footnote w:type="separator" w:id="-1">
     <w:p>
       <w:pPr>
@@ -5356,7 +5216,7 @@
 </file>
 
 <file path=word/header1.xml><?xml version="1.0" encoding="utf-8"?>
-<w:hdr xmlns:ve="http://schemas.openxmlformats.org/markup-compatibility/2006" xmlns:o="urn:schemas-microsoft-com:office:office" xmlns:r="http://schemas.openxmlformats.org/officeDocument/2006/relationships" xmlns:m="http://schemas.openxmlformats.org/officeDocument/2006/math" xmlns:v="urn:schemas-microsoft-com:vml" xmlns:wp="http://schemas.openxmlformats.org/drawingml/2006/wordprocessingDrawing" xmlns:w10="urn:schemas-microsoft-com:office:word" xmlns:w="http://schemas.openxmlformats.org/wordprocessingml/2006/main" xmlns:wne="http://schemas.microsoft.com/office/word/2006/wordml">
+<w:hdr xmlns:wpc="http://schemas.microsoft.com/office/word/2010/wordprocessingCanvas" xmlns:cx="http://schemas.microsoft.com/office/drawing/2014/chartex" xmlns:cx1="http://schemas.microsoft.com/office/drawing/2015/9/8/chartex" xmlns:cx2="http://schemas.microsoft.com/office/drawing/2015/10/21/chartex" xmlns:cx3="http://schemas.microsoft.com/office/drawing/2016/5/9/chartex" xmlns:cx4="http://schemas.microsoft.com/office/drawing/2016/5/10/chartex" xmlns:cx5="http://schemas.microsoft.com/office/drawing/2016/5/11/chartex" xmlns:cx6="http://schemas.microsoft.com/office/drawing/2016/5/12/chartex" xmlns:cx7="http://schemas.microsoft.com/office/drawing/2016/5/13/chartex" xmlns:cx8="http://schemas.microsoft.com/office/drawing/2016/5/14/chartex" xmlns:mc="http://schemas.openxmlformats.org/markup-compatibility/2006" xmlns:aink="http://schemas.microsoft.com/office/drawing/2016/ink" xmlns:am3d="http://schemas.microsoft.com/office/drawing/2017/model3d" xmlns:o="urn:schemas-microsoft-com:office:office" xmlns:oel="http://schemas.microsoft.com/office/2019/extlst" xmlns:r="http://schemas.openxmlformats.org/officeDocument/2006/relationships" xmlns:m="http://schemas.openxmlformats.org/officeDocument/2006/math" xmlns:v="urn:schemas-microsoft-com:vml" xmlns:wp14="http://schemas.microsoft.com/office/word/2010/wordprocessingDrawing" xmlns:wp="http://schemas.openxmlformats.org/drawingml/2006/wordprocessingDrawing" xmlns:w10="urn:schemas-microsoft-com:office:word" xmlns:w="http://schemas.openxmlformats.org/wordprocessingml/2006/main" xmlns:w14="http://schemas.microsoft.com/office/word/2010/wordml" xmlns:w15="http://schemas.microsoft.com/office/word/2012/wordml" xmlns:w16cex="http://schemas.microsoft.com/office/word/2018/wordml/cex" xmlns:w16cid="http://schemas.microsoft.com/office/word/2016/wordml/cid" xmlns:w16="http://schemas.microsoft.com/office/word/2018/wordml" xmlns:w16sdtdh="http://schemas.microsoft.com/office/word/2020/wordml/sdtdatahash" xmlns:w16se="http://schemas.microsoft.com/office/word/2015/wordml/symex" xmlns:wpg="http://schemas.microsoft.com/office/word/2010/wordprocessingGroup" xmlns:wpi="http://schemas.microsoft.com/office/word/2010/wordprocessingInk" xmlns:wne="http://schemas.microsoft.com/office/word/2006/wordml" xmlns:wps="http://schemas.microsoft.com/office/word/2010/wordprocessingShape" mc:Ignorable="w14 w15 w16se w16cid w16 w16cex w16sdtdh wp14">
   <w:p>
     <w:pPr>
       <w:pStyle w:val="Header"/>
@@ -5367,8 +5227,8 @@
 </file>
 
 <file path=word/numbering.xml><?xml version="1.0" encoding="utf-8"?>
-<w:numbering xmlns:ve="http://schemas.openxmlformats.org/markup-compatibility/2006" xmlns:o="urn:schemas-microsoft-com:office:office" xmlns:r="http://schemas.openxmlformats.org/officeDocument/2006/relationships" xmlns:m="http://schemas.openxmlformats.org/officeDocument/2006/math" xmlns:v="urn:schemas-microsoft-com:vml" xmlns:wp="http://schemas.openxmlformats.org/drawingml/2006/wordprocessingDrawing" xmlns:w10="urn:schemas-microsoft-com:office:word" xmlns:w="http://schemas.openxmlformats.org/wordprocessingml/2006/main" xmlns:wne="http://schemas.microsoft.com/office/word/2006/wordml">
-  <w:abstractNum w:abstractNumId="0">
+<w:numbering xmlns:wpc="http://schemas.microsoft.com/office/word/2010/wordprocessingCanvas" xmlns:cx="http://schemas.microsoft.com/office/drawing/2014/chartex" xmlns:cx1="http://schemas.microsoft.com/office/drawing/2015/9/8/chartex" xmlns:cx2="http://schemas.microsoft.com/office/drawing/2015/10/21/chartex" xmlns:cx3="http://schemas.microsoft.com/office/drawing/2016/5/9/chartex" xmlns:cx4="http://schemas.microsoft.com/office/drawing/2016/5/10/chartex" xmlns:cx5="http://schemas.microsoft.com/office/drawing/2016/5/11/chartex" xmlns:cx6="http://schemas.microsoft.com/office/drawing/2016/5/12/chartex" xmlns:cx7="http://schemas.microsoft.com/office/drawing/2016/5/13/chartex" xmlns:cx8="http://schemas.microsoft.com/office/drawing/2016/5/14/chartex" xmlns:mc="http://schemas.openxmlformats.org/markup-compatibility/2006" xmlns:aink="http://schemas.microsoft.com/office/drawing/2016/ink" xmlns:am3d="http://schemas.microsoft.com/office/drawing/2017/model3d" xmlns:o="urn:schemas-microsoft-com:office:office" xmlns:oel="http://schemas.microsoft.com/office/2019/extlst" xmlns:r="http://schemas.openxmlformats.org/officeDocument/2006/relationships" xmlns:m="http://schemas.openxmlformats.org/officeDocument/2006/math" xmlns:v="urn:schemas-microsoft-com:vml" xmlns:wp14="http://schemas.microsoft.com/office/word/2010/wordprocessingDrawing" xmlns:wp="http://schemas.openxmlformats.org/drawingml/2006/wordprocessingDrawing" xmlns:w10="urn:schemas-microsoft-com:office:word" xmlns:w="http://schemas.openxmlformats.org/wordprocessingml/2006/main" xmlns:w14="http://schemas.microsoft.com/office/word/2010/wordml" xmlns:w15="http://schemas.microsoft.com/office/word/2012/wordml" xmlns:w16cex="http://schemas.microsoft.com/office/word/2018/wordml/cex" xmlns:w16cid="http://schemas.microsoft.com/office/word/2016/wordml/cid" xmlns:w16="http://schemas.microsoft.com/office/word/2018/wordml" xmlns:w16sdtdh="http://schemas.microsoft.com/office/word/2020/wordml/sdtdatahash" xmlns:w16se="http://schemas.microsoft.com/office/word/2015/wordml/symex" xmlns:wpg="http://schemas.microsoft.com/office/word/2010/wordprocessingGroup" xmlns:wpi="http://schemas.microsoft.com/office/word/2010/wordprocessingInk" xmlns:wne="http://schemas.microsoft.com/office/word/2006/wordml" xmlns:wps="http://schemas.microsoft.com/office/word/2010/wordprocessingShape" mc:Ignorable="w14 w15 w16se w16cid w16 w16cex w16sdtdh wp14">
+  <w:abstractNum w:abstractNumId="0" w15:restartNumberingAfterBreak="0">
     <w:nsid w:val="04E60920"/>
     <w:multiLevelType w:val="hybridMultilevel"/>
     <w:tmpl w:val="9DB0F662"/>
@@ -5481,7 +5341,7 @@
       </w:rPr>
     </w:lvl>
   </w:abstractNum>
-  <w:abstractNum w:abstractNumId="1">
+  <w:abstractNum w:abstractNumId="1" w15:restartNumberingAfterBreak="0">
     <w:nsid w:val="0BCB1966"/>
     <w:multiLevelType w:val="hybridMultilevel"/>
     <w:tmpl w:val="288856D8"/>
@@ -5594,7 +5454,7 @@
       </w:rPr>
     </w:lvl>
   </w:abstractNum>
-  <w:abstractNum w:abstractNumId="2">
+  <w:abstractNum w:abstractNumId="2" w15:restartNumberingAfterBreak="0">
     <w:nsid w:val="0D150978"/>
     <w:multiLevelType w:val="hybridMultilevel"/>
     <w:tmpl w:val="184A0ED8"/>
@@ -5686,7 +5546,7 @@
       </w:pPr>
     </w:lvl>
   </w:abstractNum>
-  <w:abstractNum w:abstractNumId="3">
+  <w:abstractNum w:abstractNumId="3" w15:restartNumberingAfterBreak="0">
     <w:nsid w:val="12D46FE6"/>
     <w:multiLevelType w:val="hybridMultilevel"/>
     <w:tmpl w:val="2E189FDA"/>
@@ -5799,7 +5659,7 @@
       </w:rPr>
     </w:lvl>
   </w:abstractNum>
-  <w:abstractNum w:abstractNumId="4">
+  <w:abstractNum w:abstractNumId="4" w15:restartNumberingAfterBreak="0">
     <w:nsid w:val="13A00DEC"/>
     <w:multiLevelType w:val="hybridMultilevel"/>
     <w:tmpl w:val="A9E40BD8"/>
@@ -5886,7 +5746,7 @@
       </w:pPr>
     </w:lvl>
   </w:abstractNum>
-  <w:abstractNum w:abstractNumId="5">
+  <w:abstractNum w:abstractNumId="5" w15:restartNumberingAfterBreak="0">
     <w:nsid w:val="145E7E61"/>
     <w:multiLevelType w:val="hybridMultilevel"/>
     <w:tmpl w:val="3AD6A486"/>
@@ -5999,7 +5859,7 @@
       </w:rPr>
     </w:lvl>
   </w:abstractNum>
-  <w:abstractNum w:abstractNumId="6">
+  <w:abstractNum w:abstractNumId="6" w15:restartNumberingAfterBreak="0">
     <w:nsid w:val="194513D8"/>
     <w:multiLevelType w:val="hybridMultilevel"/>
     <w:tmpl w:val="02F0278C"/>
@@ -6112,7 +5972,7 @@
       </w:rPr>
     </w:lvl>
   </w:abstractNum>
-  <w:abstractNum w:abstractNumId="7">
+  <w:abstractNum w:abstractNumId="7" w15:restartNumberingAfterBreak="0">
     <w:nsid w:val="19FC108B"/>
     <w:multiLevelType w:val="hybridMultilevel"/>
     <w:tmpl w:val="5AE21E18"/>
@@ -6225,7 +6085,7 @@
       </w:rPr>
     </w:lvl>
   </w:abstractNum>
-  <w:abstractNum w:abstractNumId="8">
+  <w:abstractNum w:abstractNumId="8" w15:restartNumberingAfterBreak="0">
     <w:nsid w:val="1D3C450D"/>
     <w:multiLevelType w:val="hybridMultilevel"/>
     <w:tmpl w:val="0732809A"/>
@@ -6314,7 +6174,7 @@
       </w:pPr>
     </w:lvl>
   </w:abstractNum>
-  <w:abstractNum w:abstractNumId="9">
+  <w:abstractNum w:abstractNumId="9" w15:restartNumberingAfterBreak="0">
     <w:nsid w:val="1DAD2515"/>
     <w:multiLevelType w:val="hybridMultilevel"/>
     <w:tmpl w:val="9C1E9A04"/>
@@ -6427,7 +6287,7 @@
       </w:rPr>
     </w:lvl>
   </w:abstractNum>
-  <w:abstractNum w:abstractNumId="10">
+  <w:abstractNum w:abstractNumId="10" w15:restartNumberingAfterBreak="0">
     <w:nsid w:val="22CD3F94"/>
     <w:multiLevelType w:val="hybridMultilevel"/>
     <w:tmpl w:val="A044FDFA"/>
@@ -6513,7 +6373,7 @@
       </w:pPr>
     </w:lvl>
   </w:abstractNum>
-  <w:abstractNum w:abstractNumId="11">
+  <w:abstractNum w:abstractNumId="11" w15:restartNumberingAfterBreak="0">
     <w:nsid w:val="23536430"/>
     <w:multiLevelType w:val="hybridMultilevel"/>
     <w:tmpl w:val="88CCA070"/>
@@ -6626,7 +6486,7 @@
       </w:rPr>
     </w:lvl>
   </w:abstractNum>
-  <w:abstractNum w:abstractNumId="12">
+  <w:abstractNum w:abstractNumId="12" w15:restartNumberingAfterBreak="0">
     <w:nsid w:val="23C737F5"/>
     <w:multiLevelType w:val="hybridMultilevel"/>
     <w:tmpl w:val="13202166"/>
@@ -6715,7 +6575,7 @@
       </w:pPr>
     </w:lvl>
   </w:abstractNum>
-  <w:abstractNum w:abstractNumId="13">
+  <w:abstractNum w:abstractNumId="13" w15:restartNumberingAfterBreak="0">
     <w:nsid w:val="253348C0"/>
     <w:multiLevelType w:val="hybridMultilevel"/>
     <w:tmpl w:val="5CC6AF8A"/>
@@ -6803,7 +6663,7 @@
       </w:pPr>
     </w:lvl>
   </w:abstractNum>
-  <w:abstractNum w:abstractNumId="14">
+  <w:abstractNum w:abstractNumId="14" w15:restartNumberingAfterBreak="0">
     <w:nsid w:val="26413526"/>
     <w:multiLevelType w:val="hybridMultilevel"/>
     <w:tmpl w:val="A1B4F3F4"/>
@@ -6889,7 +6749,7 @@
       </w:pPr>
     </w:lvl>
   </w:abstractNum>
-  <w:abstractNum w:abstractNumId="15">
+  <w:abstractNum w:abstractNumId="15" w15:restartNumberingAfterBreak="0">
     <w:nsid w:val="264860D5"/>
     <w:multiLevelType w:val="hybridMultilevel"/>
     <w:tmpl w:val="1F1CB5CE"/>
@@ -6978,7 +6838,7 @@
       </w:pPr>
     </w:lvl>
   </w:abstractNum>
-  <w:abstractNum w:abstractNumId="16">
+  <w:abstractNum w:abstractNumId="16" w15:restartNumberingAfterBreak="0">
     <w:nsid w:val="268274C7"/>
     <w:multiLevelType w:val="hybridMultilevel"/>
     <w:tmpl w:val="0732809A"/>
@@ -7067,7 +6927,7 @@
       </w:pPr>
     </w:lvl>
   </w:abstractNum>
-  <w:abstractNum w:abstractNumId="17">
+  <w:abstractNum w:abstractNumId="17" w15:restartNumberingAfterBreak="0">
     <w:nsid w:val="27202F17"/>
     <w:multiLevelType w:val="multilevel"/>
     <w:tmpl w:val="78CEF8E8"/>
@@ -7188,7 +7048,7 @@
       </w:rPr>
     </w:lvl>
   </w:abstractNum>
-  <w:abstractNum w:abstractNumId="18">
+  <w:abstractNum w:abstractNumId="18" w15:restartNumberingAfterBreak="0">
     <w:nsid w:val="2C5B53B7"/>
     <w:multiLevelType w:val="hybridMultilevel"/>
     <w:tmpl w:val="98BE5D62"/>
@@ -7283,7 +7143,7 @@
       </w:pPr>
     </w:lvl>
   </w:abstractNum>
-  <w:abstractNum w:abstractNumId="19">
+  <w:abstractNum w:abstractNumId="19" w15:restartNumberingAfterBreak="0">
     <w:nsid w:val="326B7ADF"/>
     <w:multiLevelType w:val="hybridMultilevel"/>
     <w:tmpl w:val="243464B4"/>
@@ -7378,7 +7238,7 @@
       </w:pPr>
     </w:lvl>
   </w:abstractNum>
-  <w:abstractNum w:abstractNumId="20">
+  <w:abstractNum w:abstractNumId="20" w15:restartNumberingAfterBreak="0">
     <w:nsid w:val="36F1759A"/>
     <w:multiLevelType w:val="hybridMultilevel"/>
     <w:tmpl w:val="AC4C80EA"/>
@@ -7491,7 +7351,7 @@
       </w:rPr>
     </w:lvl>
   </w:abstractNum>
-  <w:abstractNum w:abstractNumId="21">
+  <w:abstractNum w:abstractNumId="21" w15:restartNumberingAfterBreak="0">
     <w:nsid w:val="385C6CB3"/>
     <w:multiLevelType w:val="hybridMultilevel"/>
     <w:tmpl w:val="C1C67C5C"/>
@@ -7604,7 +7464,7 @@
       </w:rPr>
     </w:lvl>
   </w:abstractNum>
-  <w:abstractNum w:abstractNumId="22">
+  <w:abstractNum w:abstractNumId="22" w15:restartNumberingAfterBreak="0">
     <w:nsid w:val="40B63A43"/>
     <w:multiLevelType w:val="hybridMultilevel"/>
     <w:tmpl w:val="4D9EFB84"/>
@@ -7699,7 +7559,7 @@
       </w:pPr>
     </w:lvl>
   </w:abstractNum>
-  <w:abstractNum w:abstractNumId="23">
+  <w:abstractNum w:abstractNumId="23" w15:restartNumberingAfterBreak="0">
     <w:nsid w:val="447D32A9"/>
     <w:multiLevelType w:val="hybridMultilevel"/>
     <w:tmpl w:val="20EA0534"/>
@@ -7788,7 +7648,7 @@
       </w:pPr>
     </w:lvl>
   </w:abstractNum>
-  <w:abstractNum w:abstractNumId="24">
+  <w:abstractNum w:abstractNumId="24" w15:restartNumberingAfterBreak="0">
     <w:nsid w:val="44BC2519"/>
     <w:multiLevelType w:val="hybridMultilevel"/>
     <w:tmpl w:val="EEB2B3B6"/>
@@ -7877,7 +7737,7 @@
       </w:pPr>
     </w:lvl>
   </w:abstractNum>
-  <w:abstractNum w:abstractNumId="25">
+  <w:abstractNum w:abstractNumId="25" w15:restartNumberingAfterBreak="0">
     <w:nsid w:val="4D796141"/>
     <w:multiLevelType w:val="hybridMultilevel"/>
     <w:tmpl w:val="91D04A66"/>
@@ -7990,7 +7850,7 @@
       </w:rPr>
     </w:lvl>
   </w:abstractNum>
-  <w:abstractNum w:abstractNumId="26">
+  <w:abstractNum w:abstractNumId="26" w15:restartNumberingAfterBreak="0">
     <w:nsid w:val="4F5B2890"/>
     <w:multiLevelType w:val="hybridMultilevel"/>
     <w:tmpl w:val="9FAE4850"/>
@@ -8103,7 +7963,7 @@
       </w:rPr>
     </w:lvl>
   </w:abstractNum>
-  <w:abstractNum w:abstractNumId="27">
+  <w:abstractNum w:abstractNumId="27" w15:restartNumberingAfterBreak="0">
     <w:nsid w:val="50F62E8C"/>
     <w:multiLevelType w:val="hybridMultilevel"/>
     <w:tmpl w:val="E78C85C0"/>
@@ -8216,7 +8076,7 @@
       </w:rPr>
     </w:lvl>
   </w:abstractNum>
-  <w:abstractNum w:abstractNumId="28">
+  <w:abstractNum w:abstractNumId="28" w15:restartNumberingAfterBreak="0">
     <w:nsid w:val="548256CA"/>
     <w:multiLevelType w:val="hybridMultilevel"/>
     <w:tmpl w:val="A9B4CFA4"/>
@@ -8329,7 +8189,7 @@
       </w:rPr>
     </w:lvl>
   </w:abstractNum>
-  <w:abstractNum w:abstractNumId="29">
+  <w:abstractNum w:abstractNumId="29" w15:restartNumberingAfterBreak="0">
     <w:nsid w:val="5507266E"/>
     <w:multiLevelType w:val="hybridMultilevel"/>
     <w:tmpl w:val="22522E3A"/>
@@ -8442,7 +8302,7 @@
       </w:rPr>
     </w:lvl>
   </w:abstractNum>
-  <w:abstractNum w:abstractNumId="30">
+  <w:abstractNum w:abstractNumId="30" w15:restartNumberingAfterBreak="0">
     <w:nsid w:val="55990837"/>
     <w:multiLevelType w:val="hybridMultilevel"/>
     <w:tmpl w:val="960254F8"/>
@@ -8555,7 +8415,7 @@
       </w:rPr>
     </w:lvl>
   </w:abstractNum>
-  <w:abstractNum w:abstractNumId="31">
+  <w:abstractNum w:abstractNumId="31" w15:restartNumberingAfterBreak="0">
     <w:nsid w:val="55BC60FF"/>
     <w:multiLevelType w:val="hybridMultilevel"/>
     <w:tmpl w:val="C1FC87D6"/>
@@ -8644,7 +8504,7 @@
       </w:pPr>
     </w:lvl>
   </w:abstractNum>
-  <w:abstractNum w:abstractNumId="32">
+  <w:abstractNum w:abstractNumId="32" w15:restartNumberingAfterBreak="0">
     <w:nsid w:val="57FD43D1"/>
     <w:multiLevelType w:val="hybridMultilevel"/>
     <w:tmpl w:val="A36A9E3E"/>
@@ -8732,7 +8592,7 @@
       </w:pPr>
     </w:lvl>
   </w:abstractNum>
-  <w:abstractNum w:abstractNumId="33">
+  <w:abstractNum w:abstractNumId="33" w15:restartNumberingAfterBreak="0">
     <w:nsid w:val="5E7757B2"/>
     <w:multiLevelType w:val="multilevel"/>
     <w:tmpl w:val="0E203B02"/>
@@ -8818,7 +8678,7 @@
       </w:pPr>
     </w:lvl>
   </w:abstractNum>
-  <w:abstractNum w:abstractNumId="34">
+  <w:abstractNum w:abstractNumId="34" w15:restartNumberingAfterBreak="0">
     <w:nsid w:val="5F9A715F"/>
     <w:multiLevelType w:val="hybridMultilevel"/>
     <w:tmpl w:val="4B26630C"/>
@@ -8931,7 +8791,7 @@
       </w:rPr>
     </w:lvl>
   </w:abstractNum>
-  <w:abstractNum w:abstractNumId="35">
+  <w:abstractNum w:abstractNumId="35" w15:restartNumberingAfterBreak="0">
     <w:nsid w:val="609D235C"/>
     <w:multiLevelType w:val="hybridMultilevel"/>
     <w:tmpl w:val="848696AC"/>
@@ -9044,7 +8904,7 @@
       </w:rPr>
     </w:lvl>
   </w:abstractNum>
-  <w:abstractNum w:abstractNumId="36">
+  <w:abstractNum w:abstractNumId="36" w15:restartNumberingAfterBreak="0">
     <w:nsid w:val="60FC6BB4"/>
     <w:multiLevelType w:val="hybridMultilevel"/>
     <w:tmpl w:val="671E692E"/>
@@ -9157,7 +9017,7 @@
       </w:rPr>
     </w:lvl>
   </w:abstractNum>
-  <w:abstractNum w:abstractNumId="37">
+  <w:abstractNum w:abstractNumId="37" w15:restartNumberingAfterBreak="0">
     <w:nsid w:val="636274E2"/>
     <w:multiLevelType w:val="hybridMultilevel"/>
     <w:tmpl w:val="0732809A"/>
@@ -9246,7 +9106,7 @@
       </w:pPr>
     </w:lvl>
   </w:abstractNum>
-  <w:abstractNum w:abstractNumId="38">
+  <w:abstractNum w:abstractNumId="38" w15:restartNumberingAfterBreak="0">
     <w:nsid w:val="6B944EC9"/>
     <w:multiLevelType w:val="hybridMultilevel"/>
     <w:tmpl w:val="8076D1AC"/>
@@ -9359,7 +9219,7 @@
       </w:rPr>
     </w:lvl>
   </w:abstractNum>
-  <w:abstractNum w:abstractNumId="39">
+  <w:abstractNum w:abstractNumId="39" w15:restartNumberingAfterBreak="0">
     <w:nsid w:val="6EBD0C51"/>
     <w:multiLevelType w:val="hybridMultilevel"/>
     <w:tmpl w:val="5C28EE1A"/>
@@ -9472,7 +9332,7 @@
       </w:rPr>
     </w:lvl>
   </w:abstractNum>
-  <w:abstractNum w:abstractNumId="40">
+  <w:abstractNum w:abstractNumId="40" w15:restartNumberingAfterBreak="0">
     <w:nsid w:val="75F22415"/>
     <w:multiLevelType w:val="hybridMultilevel"/>
     <w:tmpl w:val="DB2EF382"/>
@@ -9558,7 +9418,7 @@
       </w:pPr>
     </w:lvl>
   </w:abstractNum>
-  <w:abstractNum w:abstractNumId="41">
+  <w:abstractNum w:abstractNumId="41" w15:restartNumberingAfterBreak="0">
     <w:nsid w:val="766D73FB"/>
     <w:multiLevelType w:val="hybridMultilevel"/>
     <w:tmpl w:val="646AC9A6"/>
@@ -9647,7 +9507,7 @@
       </w:pPr>
     </w:lvl>
   </w:abstractNum>
-  <w:abstractNum w:abstractNumId="42">
+  <w:abstractNum w:abstractNumId="42" w15:restartNumberingAfterBreak="0">
     <w:nsid w:val="771A7929"/>
     <w:multiLevelType w:val="hybridMultilevel"/>
     <w:tmpl w:val="B5EA489E"/>
@@ -9760,7 +9620,7 @@
       </w:rPr>
     </w:lvl>
   </w:abstractNum>
-  <w:abstractNum w:abstractNumId="43">
+  <w:abstractNum w:abstractNumId="43" w15:restartNumberingAfterBreak="0">
     <w:nsid w:val="7A0155B4"/>
     <w:multiLevelType w:val="hybridMultilevel"/>
     <w:tmpl w:val="581A57DA"/>
@@ -9873,34 +9733,34 @@
       </w:rPr>
     </w:lvl>
   </w:abstractNum>
-  <w:num w:numId="1">
+  <w:num w:numId="1" w16cid:durableId="2089037236">
     <w:abstractNumId w:val="0"/>
   </w:num>
-  <w:num w:numId="2">
+  <w:num w:numId="2" w16cid:durableId="801969630">
     <w:abstractNumId w:val="43"/>
   </w:num>
-  <w:num w:numId="3">
+  <w:num w:numId="3" w16cid:durableId="1279145537">
     <w:abstractNumId w:val="10"/>
   </w:num>
-  <w:num w:numId="4">
+  <w:num w:numId="4" w16cid:durableId="1551721297">
     <w:abstractNumId w:val="29"/>
   </w:num>
-  <w:num w:numId="5">
+  <w:num w:numId="5" w16cid:durableId="361365978">
     <w:abstractNumId w:val="30"/>
   </w:num>
-  <w:num w:numId="6">
+  <w:num w:numId="6" w16cid:durableId="1321694320">
     <w:abstractNumId w:val="34"/>
   </w:num>
-  <w:num w:numId="7">
+  <w:num w:numId="7" w16cid:durableId="1435515278">
     <w:abstractNumId w:val="3"/>
   </w:num>
-  <w:num w:numId="8">
+  <w:num w:numId="8" w16cid:durableId="401636230">
     <w:abstractNumId w:val="9"/>
   </w:num>
-  <w:num w:numId="9">
+  <w:num w:numId="9" w16cid:durableId="1306811359">
     <w:abstractNumId w:val="26"/>
   </w:num>
-  <w:num w:numId="10">
+  <w:num w:numId="10" w16cid:durableId="738795700">
     <w:abstractNumId w:val="14"/>
     <w:lvlOverride w:ilvl="0">
       <w:startOverride w:val="1"/>
@@ -9930,113 +9790,113 @@
       <w:startOverride w:val="1"/>
     </w:lvlOverride>
   </w:num>
-  <w:num w:numId="11">
+  <w:num w:numId="11" w16cid:durableId="417212602">
     <w:abstractNumId w:val="4"/>
   </w:num>
-  <w:num w:numId="12">
+  <w:num w:numId="12" w16cid:durableId="1415013017">
     <w:abstractNumId w:val="21"/>
   </w:num>
-  <w:num w:numId="13">
+  <w:num w:numId="13" w16cid:durableId="1086998963">
     <w:abstractNumId w:val="1"/>
   </w:num>
-  <w:num w:numId="14">
+  <w:num w:numId="14" w16cid:durableId="2017461663">
     <w:abstractNumId w:val="33"/>
   </w:num>
-  <w:num w:numId="15">
+  <w:num w:numId="15" w16cid:durableId="2121295072">
     <w:abstractNumId w:val="11"/>
   </w:num>
-  <w:num w:numId="16">
+  <w:num w:numId="16" w16cid:durableId="1624845895">
     <w:abstractNumId w:val="38"/>
   </w:num>
-  <w:num w:numId="17">
+  <w:num w:numId="17" w16cid:durableId="1334530337">
     <w:abstractNumId w:val="27"/>
   </w:num>
-  <w:num w:numId="18">
+  <w:num w:numId="18" w16cid:durableId="1537887867">
     <w:abstractNumId w:val="42"/>
   </w:num>
-  <w:num w:numId="19">
+  <w:num w:numId="19" w16cid:durableId="969096183">
     <w:abstractNumId w:val="35"/>
   </w:num>
-  <w:num w:numId="20">
+  <w:num w:numId="20" w16cid:durableId="345669586">
     <w:abstractNumId w:val="20"/>
   </w:num>
-  <w:num w:numId="21">
+  <w:num w:numId="21" w16cid:durableId="640892032">
     <w:abstractNumId w:val="32"/>
   </w:num>
-  <w:num w:numId="22">
+  <w:num w:numId="22" w16cid:durableId="272985172">
     <w:abstractNumId w:val="13"/>
   </w:num>
-  <w:num w:numId="23">
+  <w:num w:numId="23" w16cid:durableId="226577655">
     <w:abstractNumId w:val="16"/>
   </w:num>
-  <w:num w:numId="24">
+  <w:num w:numId="24" w16cid:durableId="1806701845">
     <w:abstractNumId w:val="2"/>
   </w:num>
-  <w:num w:numId="25">
+  <w:num w:numId="25" w16cid:durableId="173543004">
     <w:abstractNumId w:val="8"/>
   </w:num>
-  <w:num w:numId="26">
+  <w:num w:numId="26" w16cid:durableId="2083409702">
     <w:abstractNumId w:val="18"/>
   </w:num>
-  <w:num w:numId="27">
+  <w:num w:numId="27" w16cid:durableId="1323923688">
     <w:abstractNumId w:val="37"/>
   </w:num>
-  <w:num w:numId="28">
+  <w:num w:numId="28" w16cid:durableId="465582873">
     <w:abstractNumId w:val="19"/>
   </w:num>
-  <w:num w:numId="29">
+  <w:num w:numId="29" w16cid:durableId="1712073128">
     <w:abstractNumId w:val="41"/>
   </w:num>
-  <w:num w:numId="30">
+  <w:num w:numId="30" w16cid:durableId="314651000">
     <w:abstractNumId w:val="22"/>
   </w:num>
-  <w:num w:numId="31">
+  <w:num w:numId="31" w16cid:durableId="1258948919">
     <w:abstractNumId w:val="12"/>
   </w:num>
-  <w:num w:numId="32">
+  <w:num w:numId="32" w16cid:durableId="1295477790">
     <w:abstractNumId w:val="36"/>
   </w:num>
-  <w:num w:numId="33">
+  <w:num w:numId="33" w16cid:durableId="2070952086">
     <w:abstractNumId w:val="39"/>
   </w:num>
-  <w:num w:numId="34">
+  <w:num w:numId="34" w16cid:durableId="1425683430">
     <w:abstractNumId w:val="25"/>
   </w:num>
-  <w:num w:numId="35">
+  <w:num w:numId="35" w16cid:durableId="649940690">
     <w:abstractNumId w:val="40"/>
   </w:num>
-  <w:num w:numId="36">
+  <w:num w:numId="36" w16cid:durableId="1606958789">
     <w:abstractNumId w:val="7"/>
   </w:num>
-  <w:num w:numId="37">
+  <w:num w:numId="37" w16cid:durableId="861631168">
     <w:abstractNumId w:val="24"/>
   </w:num>
-  <w:num w:numId="38">
+  <w:num w:numId="38" w16cid:durableId="1521819671">
     <w:abstractNumId w:val="15"/>
   </w:num>
-  <w:num w:numId="39">
+  <w:num w:numId="39" w16cid:durableId="1328821157">
     <w:abstractNumId w:val="31"/>
   </w:num>
-  <w:num w:numId="40">
+  <w:num w:numId="40" w16cid:durableId="233052372">
     <w:abstractNumId w:val="17"/>
   </w:num>
-  <w:num w:numId="41">
+  <w:num w:numId="41" w16cid:durableId="631987057">
     <w:abstractNumId w:val="5"/>
   </w:num>
-  <w:num w:numId="42">
+  <w:num w:numId="42" w16cid:durableId="426850713">
     <w:abstractNumId w:val="6"/>
   </w:num>
-  <w:num w:numId="43">
+  <w:num w:numId="43" w16cid:durableId="210533524">
     <w:abstractNumId w:val="23"/>
   </w:num>
-  <w:num w:numId="44">
+  <w:num w:numId="44" w16cid:durableId="499661547">
     <w:abstractNumId w:val="28"/>
   </w:num>
 </w:numbering>
 </file>
 
 <file path=word/styles.xml><?xml version="1.0" encoding="utf-8"?>
-<w:styles xmlns:r="http://schemas.openxmlformats.org/officeDocument/2006/relationships" xmlns:w="http://schemas.openxmlformats.org/wordprocessingml/2006/main">
+<w:styles xmlns:mc="http://schemas.openxmlformats.org/markup-compatibility/2006" xmlns:r="http://schemas.openxmlformats.org/officeDocument/2006/relationships" xmlns:w="http://schemas.openxmlformats.org/wordprocessingml/2006/main" xmlns:w14="http://schemas.microsoft.com/office/word/2010/wordml" xmlns:w15="http://schemas.microsoft.com/office/word/2012/wordml" xmlns:w16cex="http://schemas.microsoft.com/office/word/2018/wordml/cex" xmlns:w16cid="http://schemas.microsoft.com/office/word/2016/wordml/cid" xmlns:w16="http://schemas.microsoft.com/office/word/2018/wordml" xmlns:w16sdtdh="http://schemas.microsoft.com/office/word/2020/wordml/sdtdatahash" xmlns:w16se="http://schemas.microsoft.com/office/word/2015/wordml/symex" mc:Ignorable="w14 w15 w16se w16cid w16 w16cex w16sdtdh">
   <w:docDefaults>
     <w:rPrDefault>
       <w:rPr>
@@ -10052,144 +9912,383 @@
       </w:pPr>
     </w:pPrDefault>
   </w:docDefaults>
-  <w:latentStyles w:defLockedState="0" w:defUIPriority="99" w:defSemiHidden="1" w:defUnhideWhenUsed="1" w:defQFormat="0" w:count="267">
-    <w:lsdException w:name="Normal" w:semiHidden="0" w:uiPriority="0" w:unhideWhenUsed="0" w:qFormat="1"/>
-    <w:lsdException w:name="heading 1" w:semiHidden="0" w:uiPriority="9" w:unhideWhenUsed="0" w:qFormat="1"/>
-    <w:lsdException w:name="heading 2" w:uiPriority="9" w:qFormat="1"/>
-    <w:lsdException w:name="heading 3" w:uiPriority="9" w:qFormat="1"/>
-    <w:lsdException w:name="heading 4" w:uiPriority="9" w:qFormat="1"/>
-    <w:lsdException w:name="heading 5" w:uiPriority="9" w:qFormat="1"/>
-    <w:lsdException w:name="heading 6" w:uiPriority="9" w:qFormat="1"/>
-    <w:lsdException w:name="heading 7" w:uiPriority="9" w:qFormat="1"/>
-    <w:lsdException w:name="heading 8" w:uiPriority="9" w:qFormat="1"/>
-    <w:lsdException w:name="heading 9" w:uiPriority="9" w:qFormat="1"/>
-    <w:lsdException w:name="toc 1" w:uiPriority="39"/>
-    <w:lsdException w:name="toc 2" w:uiPriority="39"/>
-    <w:lsdException w:name="toc 3" w:uiPriority="39"/>
-    <w:lsdException w:name="toc 4" w:uiPriority="39"/>
-    <w:lsdException w:name="toc 5" w:uiPriority="39"/>
-    <w:lsdException w:name="toc 6" w:uiPriority="39"/>
-    <w:lsdException w:name="toc 7" w:uiPriority="39"/>
-    <w:lsdException w:name="toc 8" w:uiPriority="39"/>
-    <w:lsdException w:name="toc 9" w:uiPriority="39"/>
-    <w:lsdException w:name="caption" w:uiPriority="35" w:qFormat="1"/>
-    <w:lsdException w:name="Title" w:semiHidden="0" w:uiPriority="10" w:unhideWhenUsed="0"/>
-    <w:lsdException w:name="Default Paragraph Font" w:uiPriority="1"/>
-    <w:lsdException w:name="Subtitle" w:semiHidden="0" w:uiPriority="11" w:unhideWhenUsed="0"/>
-    <w:lsdException w:name="Strong" w:semiHidden="0" w:uiPriority="22" w:unhideWhenUsed="0" w:qFormat="1"/>
-    <w:lsdException w:name="Emphasis" w:semiHidden="0" w:uiPriority="20" w:unhideWhenUsed="0"/>
-    <w:lsdException w:name="Table Grid" w:semiHidden="0" w:uiPriority="59" w:unhideWhenUsed="0"/>
-    <w:lsdException w:name="Placeholder Text" w:unhideWhenUsed="0"/>
-    <w:lsdException w:name="No Spacing" w:semiHidden="0" w:uiPriority="1" w:unhideWhenUsed="0"/>
-    <w:lsdException w:name="Light Shading" w:semiHidden="0" w:uiPriority="60" w:unhideWhenUsed="0"/>
-    <w:lsdException w:name="Light List" w:semiHidden="0" w:uiPriority="61" w:unhideWhenUsed="0"/>
-    <w:lsdException w:name="Light Grid" w:semiHidden="0" w:uiPriority="62" w:unhideWhenUsed="0"/>
-    <w:lsdException w:name="Medium Shading 1" w:semiHidden="0" w:uiPriority="63" w:unhideWhenUsed="0"/>
-    <w:lsdException w:name="Medium Shading 2" w:semiHidden="0" w:uiPriority="64" w:unhideWhenUsed="0"/>
-    <w:lsdException w:name="Medium List 1" w:semiHidden="0" w:uiPriority="65" w:unhideWhenUsed="0"/>
-    <w:lsdException w:name="Medium List 2" w:semiHidden="0" w:uiPriority="66" w:unhideWhenUsed="0"/>
-    <w:lsdException w:name="Medium Grid 1" w:semiHidden="0" w:uiPriority="67" w:unhideWhenUsed="0"/>
-    <w:lsdException w:name="Medium Grid 2" w:semiHidden="0" w:uiPriority="68" w:unhideWhenUsed="0"/>
-    <w:lsdException w:name="Medium Grid 3" w:semiHidden="0" w:uiPriority="69" w:unhideWhenUsed="0"/>
-    <w:lsdException w:name="Dark List" w:semiHidden="0" w:uiPriority="70" w:unhideWhenUsed="0"/>
-    <w:lsdException w:name="Colorful Shading" w:semiHidden="0" w:uiPriority="71" w:unhideWhenUsed="0"/>
-    <w:lsdException w:name="Colorful List" w:semiHidden="0" w:uiPriority="72" w:unhideWhenUsed="0"/>
-    <w:lsdException w:name="Colorful Grid" w:semiHidden="0" w:uiPriority="73" w:unhideWhenUsed="0"/>
-    <w:lsdException w:name="Light Shading Accent 1" w:semiHidden="0" w:uiPriority="60" w:unhideWhenUsed="0"/>
-    <w:lsdException w:name="Light List Accent 1" w:semiHidden="0" w:uiPriority="61" w:unhideWhenUsed="0"/>
-    <w:lsdException w:name="Light Grid Accent 1" w:semiHidden="0" w:uiPriority="62" w:unhideWhenUsed="0"/>
-    <w:lsdException w:name="Medium Shading 1 Accent 1" w:semiHidden="0" w:uiPriority="63" w:unhideWhenUsed="0"/>
-    <w:lsdException w:name="Medium Shading 2 Accent 1" w:semiHidden="0" w:uiPriority="64" w:unhideWhenUsed="0"/>
-    <w:lsdException w:name="Medium List 1 Accent 1" w:semiHidden="0" w:uiPriority="65" w:unhideWhenUsed="0"/>
-    <w:lsdException w:name="Revision" w:unhideWhenUsed="0"/>
-    <w:lsdException w:name="List Paragraph" w:semiHidden="0" w:uiPriority="34" w:unhideWhenUsed="0" w:qFormat="1"/>
-    <w:lsdException w:name="Quote" w:semiHidden="0" w:uiPriority="29" w:unhideWhenUsed="0"/>
-    <w:lsdException w:name="Intense Quote" w:semiHidden="0" w:uiPriority="30" w:unhideWhenUsed="0"/>
-    <w:lsdException w:name="Medium List 2 Accent 1" w:semiHidden="0" w:uiPriority="66" w:unhideWhenUsed="0"/>
-    <w:lsdException w:name="Medium Grid 1 Accent 1" w:semiHidden="0" w:uiPriority="67" w:unhideWhenUsed="0"/>
-    <w:lsdException w:name="Medium Grid 2 Accent 1" w:semiHidden="0" w:uiPriority="68" w:unhideWhenUsed="0"/>
-    <w:lsdException w:name="Medium Grid 3 Accent 1" w:semiHidden="0" w:uiPriority="69" w:unhideWhenUsed="0"/>
-    <w:lsdException w:name="Dark List Accent 1" w:semiHidden="0" w:uiPriority="70" w:unhideWhenUsed="0"/>
-    <w:lsdException w:name="Colorful Shading Accent 1" w:semiHidden="0" w:uiPriority="71" w:unhideWhenUsed="0"/>
-    <w:lsdException w:name="Colorful List Accent 1" w:semiHidden="0" w:uiPriority="72" w:unhideWhenUsed="0"/>
-    <w:lsdException w:name="Colorful Grid Accent 1" w:semiHidden="0" w:uiPriority="73" w:unhideWhenUsed="0"/>
-    <w:lsdException w:name="Light Shading Accent 2" w:semiHidden="0" w:uiPriority="60" w:unhideWhenUsed="0"/>
-    <w:lsdException w:name="Light List Accent 2" w:semiHidden="0" w:uiPriority="61" w:unhideWhenUsed="0"/>
-    <w:lsdException w:name="Light Grid Accent 2" w:semiHidden="0" w:uiPriority="62" w:unhideWhenUsed="0"/>
-    <w:lsdException w:name="Medium Shading 1 Accent 2" w:semiHidden="0" w:uiPriority="63" w:unhideWhenUsed="0"/>
-    <w:lsdException w:name="Medium Shading 2 Accent 2" w:semiHidden="0" w:uiPriority="64" w:unhideWhenUsed="0"/>
-    <w:lsdException w:name="Medium List 1 Accent 2" w:semiHidden="0" w:uiPriority="65" w:unhideWhenUsed="0"/>
-    <w:lsdException w:name="Medium List 2 Accent 2" w:semiHidden="0" w:uiPriority="66" w:unhideWhenUsed="0"/>
-    <w:lsdException w:name="Medium Grid 1 Accent 2" w:semiHidden="0" w:uiPriority="67" w:unhideWhenUsed="0"/>
-    <w:lsdException w:name="Medium Grid 2 Accent 2" w:semiHidden="0" w:uiPriority="68" w:unhideWhenUsed="0"/>
-    <w:lsdException w:name="Medium Grid 3 Accent 2" w:semiHidden="0" w:uiPriority="69" w:unhideWhenUsed="0"/>
-    <w:lsdException w:name="Dark List Accent 2" w:semiHidden="0" w:uiPriority="70" w:unhideWhenUsed="0"/>
-    <w:lsdException w:name="Colorful Shading Accent 2" w:semiHidden="0" w:uiPriority="71" w:unhideWhenUsed="0"/>
-    <w:lsdException w:name="Colorful List Accent 2" w:semiHidden="0" w:uiPriority="72" w:unhideWhenUsed="0"/>
-    <w:lsdException w:name="Colorful Grid Accent 2" w:semiHidden="0" w:uiPriority="73" w:unhideWhenUsed="0"/>
-    <w:lsdException w:name="Light Shading Accent 3" w:semiHidden="0" w:uiPriority="60" w:unhideWhenUsed="0"/>
-    <w:lsdException w:name="Light List Accent 3" w:semiHidden="0" w:uiPriority="61" w:unhideWhenUsed="0"/>
-    <w:lsdException w:name="Light Grid Accent 3" w:semiHidden="0" w:uiPriority="62" w:unhideWhenUsed="0"/>
-    <w:lsdException w:name="Medium Shading 1 Accent 3" w:semiHidden="0" w:uiPriority="63" w:unhideWhenUsed="0"/>
-    <w:lsdException w:name="Medium Shading 2 Accent 3" w:semiHidden="0" w:uiPriority="64" w:unhideWhenUsed="0"/>
-    <w:lsdException w:name="Medium List 1 Accent 3" w:semiHidden="0" w:uiPriority="65" w:unhideWhenUsed="0"/>
-    <w:lsdException w:name="Medium List 2 Accent 3" w:semiHidden="0" w:uiPriority="66" w:unhideWhenUsed="0"/>
-    <w:lsdException w:name="Medium Grid 1 Accent 3" w:semiHidden="0" w:uiPriority="67" w:unhideWhenUsed="0"/>
-    <w:lsdException w:name="Medium Grid 2 Accent 3" w:semiHidden="0" w:uiPriority="68" w:unhideWhenUsed="0"/>
-    <w:lsdException w:name="Medium Grid 3 Accent 3" w:semiHidden="0" w:uiPriority="69" w:unhideWhenUsed="0"/>
-    <w:lsdException w:name="Dark List Accent 3" w:semiHidden="0" w:uiPriority="70" w:unhideWhenUsed="0"/>
-    <w:lsdException w:name="Colorful Shading Accent 3" w:semiHidden="0" w:uiPriority="71" w:unhideWhenUsed="0"/>
-    <w:lsdException w:name="Colorful List Accent 3" w:semiHidden="0" w:uiPriority="72" w:unhideWhenUsed="0"/>
-    <w:lsdException w:name="Colorful Grid Accent 3" w:semiHidden="0" w:uiPriority="73" w:unhideWhenUsed="0"/>
-    <w:lsdException w:name="Light Shading Accent 4" w:semiHidden="0" w:uiPriority="60" w:unhideWhenUsed="0"/>
-    <w:lsdException w:name="Light List Accent 4" w:semiHidden="0" w:uiPriority="61" w:unhideWhenUsed="0"/>
-    <w:lsdException w:name="Light Grid Accent 4" w:semiHidden="0" w:uiPriority="62" w:unhideWhenUsed="0"/>
-    <w:lsdException w:name="Medium Shading 1 Accent 4" w:semiHidden="0" w:uiPriority="63" w:unhideWhenUsed="0"/>
-    <w:lsdException w:name="Medium Shading 2 Accent 4" w:semiHidden="0" w:uiPriority="64" w:unhideWhenUsed="0"/>
-    <w:lsdException w:name="Medium List 1 Accent 4" w:semiHidden="0" w:uiPriority="65" w:unhideWhenUsed="0"/>
-    <w:lsdException w:name="Medium List 2 Accent 4" w:semiHidden="0" w:uiPriority="66" w:unhideWhenUsed="0"/>
-    <w:lsdException w:name="Medium Grid 1 Accent 4" w:semiHidden="0" w:uiPriority="67" w:unhideWhenUsed="0"/>
-    <w:lsdException w:name="Medium Grid 2 Accent 4" w:semiHidden="0" w:uiPriority="68" w:unhideWhenUsed="0"/>
-    <w:lsdException w:name="Medium Grid 3 Accent 4" w:semiHidden="0" w:uiPriority="69" w:unhideWhenUsed="0"/>
-    <w:lsdException w:name="Dark List Accent 4" w:semiHidden="0" w:uiPriority="70" w:unhideWhenUsed="0"/>
-    <w:lsdException w:name="Colorful Shading Accent 4" w:semiHidden="0" w:uiPriority="71" w:unhideWhenUsed="0"/>
-    <w:lsdException w:name="Colorful List Accent 4" w:semiHidden="0" w:uiPriority="72" w:unhideWhenUsed="0"/>
-    <w:lsdException w:name="Colorful Grid Accent 4" w:semiHidden="0" w:uiPriority="73" w:unhideWhenUsed="0"/>
-    <w:lsdException w:name="Light Shading Accent 5" w:semiHidden="0" w:uiPriority="60" w:unhideWhenUsed="0"/>
-    <w:lsdException w:name="Light List Accent 5" w:semiHidden="0" w:uiPriority="61" w:unhideWhenUsed="0"/>
-    <w:lsdException w:name="Light Grid Accent 5" w:semiHidden="0" w:uiPriority="62" w:unhideWhenUsed="0"/>
-    <w:lsdException w:name="Medium Shading 1 Accent 5" w:semiHidden="0" w:uiPriority="63" w:unhideWhenUsed="0"/>
-    <w:lsdException w:name="Medium Shading 2 Accent 5" w:semiHidden="0" w:uiPriority="64" w:unhideWhenUsed="0"/>
-    <w:lsdException w:name="Medium List 1 Accent 5" w:semiHidden="0" w:uiPriority="65" w:unhideWhenUsed="0"/>
-    <w:lsdException w:name="Medium List 2 Accent 5" w:semiHidden="0" w:uiPriority="66" w:unhideWhenUsed="0"/>
-    <w:lsdException w:name="Medium Grid 1 Accent 5" w:semiHidden="0" w:uiPriority="67" w:unhideWhenUsed="0"/>
-    <w:lsdException w:name="Medium Grid 2 Accent 5" w:semiHidden="0" w:uiPriority="68" w:unhideWhenUsed="0"/>
-    <w:lsdException w:name="Medium Grid 3 Accent 5" w:semiHidden="0" w:uiPriority="69" w:unhideWhenUsed="0"/>
-    <w:lsdException w:name="Dark List Accent 5" w:semiHidden="0" w:uiPriority="70" w:unhideWhenUsed="0"/>
-    <w:lsdException w:name="Colorful Shading Accent 5" w:semiHidden="0" w:uiPriority="71" w:unhideWhenUsed="0"/>
-    <w:lsdException w:name="Colorful List Accent 5" w:semiHidden="0" w:uiPriority="72" w:unhideWhenUsed="0"/>
-    <w:lsdException w:name="Colorful Grid Accent 5" w:semiHidden="0" w:uiPriority="73" w:unhideWhenUsed="0"/>
-    <w:lsdException w:name="Light Shading Accent 6" w:semiHidden="0" w:uiPriority="60" w:unhideWhenUsed="0"/>
-    <w:lsdException w:name="Light List Accent 6" w:semiHidden="0" w:uiPriority="61" w:unhideWhenUsed="0"/>
-    <w:lsdException w:name="Light Grid Accent 6" w:semiHidden="0" w:uiPriority="62" w:unhideWhenUsed="0"/>
-    <w:lsdException w:name="Medium Shading 1 Accent 6" w:semiHidden="0" w:uiPriority="63" w:unhideWhenUsed="0"/>
-    <w:lsdException w:name="Medium Shading 2 Accent 6" w:semiHidden="0" w:uiPriority="64" w:unhideWhenUsed="0"/>
-    <w:lsdException w:name="Medium List 1 Accent 6" w:semiHidden="0" w:uiPriority="65" w:unhideWhenUsed="0"/>
-    <w:lsdException w:name="Medium List 2 Accent 6" w:semiHidden="0" w:uiPriority="66" w:unhideWhenUsed="0"/>
-    <w:lsdException w:name="Medium Grid 1 Accent 6" w:semiHidden="0" w:uiPriority="67" w:unhideWhenUsed="0"/>
-    <w:lsdException w:name="Medium Grid 2 Accent 6" w:semiHidden="0" w:uiPriority="68" w:unhideWhenUsed="0"/>
-    <w:lsdException w:name="Medium Grid 3 Accent 6" w:semiHidden="0" w:uiPriority="69" w:unhideWhenUsed="0"/>
-    <w:lsdException w:name="Dark List Accent 6" w:semiHidden="0" w:uiPriority="70" w:unhideWhenUsed="0"/>
-    <w:lsdException w:name="Colorful Shading Accent 6" w:semiHidden="0" w:uiPriority="71" w:unhideWhenUsed="0"/>
-    <w:lsdException w:name="Colorful List Accent 6" w:semiHidden="0" w:uiPriority="72" w:unhideWhenUsed="0"/>
-    <w:lsdException w:name="Colorful Grid Accent 6" w:semiHidden="0" w:uiPriority="73" w:unhideWhenUsed="0"/>
-    <w:lsdException w:name="Subtle Emphasis" w:semiHidden="0" w:uiPriority="19" w:unhideWhenUsed="0"/>
-    <w:lsdException w:name="Intense Emphasis" w:semiHidden="0" w:uiPriority="21" w:unhideWhenUsed="0"/>
-    <w:lsdException w:name="Subtle Reference" w:semiHidden="0" w:uiPriority="31" w:unhideWhenUsed="0"/>
-    <w:lsdException w:name="Intense Reference" w:semiHidden="0" w:uiPriority="32" w:unhideWhenUsed="0"/>
-    <w:lsdException w:name="Book Title" w:semiHidden="0" w:uiPriority="33" w:unhideWhenUsed="0"/>
-    <w:lsdException w:name="Bibliography" w:uiPriority="37"/>
-    <w:lsdException w:name="TOC Heading" w:uiPriority="39" w:qFormat="1"/>
+  <w:latentStyles w:defLockedState="0" w:defUIPriority="99" w:defSemiHidden="0" w:defUnhideWhenUsed="0" w:defQFormat="0" w:count="376">
+    <w:lsdException w:name="Normal" w:uiPriority="0" w:qFormat="1"/>
+    <w:lsdException w:name="heading 1" w:uiPriority="9" w:qFormat="1"/>
+    <w:lsdException w:name="heading 2" w:semiHidden="1" w:uiPriority="9" w:unhideWhenUsed="1" w:qFormat="1"/>
+    <w:lsdException w:name="heading 3" w:semiHidden="1" w:uiPriority="9" w:unhideWhenUsed="1" w:qFormat="1"/>
+    <w:lsdException w:name="heading 4" w:semiHidden="1" w:uiPriority="9" w:unhideWhenUsed="1" w:qFormat="1"/>
+    <w:lsdException w:name="heading 5" w:semiHidden="1" w:uiPriority="9" w:unhideWhenUsed="1" w:qFormat="1"/>
+    <w:lsdException w:name="heading 6" w:semiHidden="1" w:uiPriority="9" w:unhideWhenUsed="1" w:qFormat="1"/>
+    <w:lsdException w:name="heading 7" w:semiHidden="1" w:uiPriority="9" w:unhideWhenUsed="1" w:qFormat="1"/>
+    <w:lsdException w:name="heading 8" w:semiHidden="1" w:uiPriority="9" w:unhideWhenUsed="1" w:qFormat="1"/>
+    <w:lsdException w:name="heading 9" w:semiHidden="1" w:uiPriority="9" w:unhideWhenUsed="1" w:qFormat="1"/>
+    <w:lsdException w:name="index 1" w:semiHidden="1" w:unhideWhenUsed="1"/>
+    <w:lsdException w:name="index 2" w:semiHidden="1" w:unhideWhenUsed="1"/>
+    <w:lsdException w:name="index 3" w:semiHidden="1" w:unhideWhenUsed="1"/>
+    <w:lsdException w:name="index 4" w:semiHidden="1" w:unhideWhenUsed="1"/>
+    <w:lsdException w:name="index 5" w:semiHidden="1" w:unhideWhenUsed="1"/>
+    <w:lsdException w:name="index 6" w:semiHidden="1" w:unhideWhenUsed="1"/>
+    <w:lsdException w:name="index 7" w:semiHidden="1" w:unhideWhenUsed="1"/>
+    <w:lsdException w:name="index 8" w:semiHidden="1" w:unhideWhenUsed="1"/>
+    <w:lsdException w:name="index 9" w:semiHidden="1" w:unhideWhenUsed="1"/>
+    <w:lsdException w:name="toc 1" w:semiHidden="1" w:uiPriority="39" w:unhideWhenUsed="1"/>
+    <w:lsdException w:name="toc 2" w:semiHidden="1" w:uiPriority="39" w:unhideWhenUsed="1"/>
+    <w:lsdException w:name="toc 3" w:semiHidden="1" w:uiPriority="39" w:unhideWhenUsed="1"/>
+    <w:lsdException w:name="toc 4" w:semiHidden="1" w:uiPriority="39" w:unhideWhenUsed="1"/>
+    <w:lsdException w:name="toc 5" w:semiHidden="1" w:uiPriority="39" w:unhideWhenUsed="1"/>
+    <w:lsdException w:name="toc 6" w:semiHidden="1" w:uiPriority="39" w:unhideWhenUsed="1"/>
+    <w:lsdException w:name="toc 7" w:semiHidden="1" w:uiPriority="39" w:unhideWhenUsed="1"/>
+    <w:lsdException w:name="toc 8" w:semiHidden="1" w:uiPriority="39" w:unhideWhenUsed="1"/>
+    <w:lsdException w:name="toc 9" w:semiHidden="1" w:uiPriority="39" w:unhideWhenUsed="1"/>
+    <w:lsdException w:name="Normal Indent" w:semiHidden="1" w:unhideWhenUsed="1"/>
+    <w:lsdException w:name="footnote text" w:semiHidden="1" w:unhideWhenUsed="1"/>
+    <w:lsdException w:name="annotation text" w:semiHidden="1" w:unhideWhenUsed="1"/>
+    <w:lsdException w:name="header" w:semiHidden="1" w:unhideWhenUsed="1"/>
+    <w:lsdException w:name="footer" w:semiHidden="1" w:unhideWhenUsed="1"/>
+    <w:lsdException w:name="index heading" w:semiHidden="1" w:unhideWhenUsed="1"/>
+    <w:lsdException w:name="caption" w:semiHidden="1" w:uiPriority="35" w:unhideWhenUsed="1" w:qFormat="1"/>
+    <w:lsdException w:name="table of figures" w:semiHidden="1" w:unhideWhenUsed="1"/>
+    <w:lsdException w:name="envelope address" w:semiHidden="1" w:unhideWhenUsed="1"/>
+    <w:lsdException w:name="envelope return" w:semiHidden="1" w:unhideWhenUsed="1"/>
+    <w:lsdException w:name="footnote reference" w:semiHidden="1" w:unhideWhenUsed="1"/>
+    <w:lsdException w:name="annotation reference" w:semiHidden="1" w:unhideWhenUsed="1"/>
+    <w:lsdException w:name="line number" w:semiHidden="1" w:unhideWhenUsed="1"/>
+    <w:lsdException w:name="page number" w:semiHidden="1" w:unhideWhenUsed="1"/>
+    <w:lsdException w:name="endnote reference" w:semiHidden="1" w:unhideWhenUsed="1"/>
+    <w:lsdException w:name="endnote text" w:semiHidden="1" w:unhideWhenUsed="1"/>
+    <w:lsdException w:name="table of authorities" w:semiHidden="1" w:unhideWhenUsed="1"/>
+    <w:lsdException w:name="macro" w:semiHidden="1" w:unhideWhenUsed="1"/>
+    <w:lsdException w:name="toa heading" w:semiHidden="1" w:unhideWhenUsed="1"/>
+    <w:lsdException w:name="List" w:semiHidden="1" w:unhideWhenUsed="1"/>
+    <w:lsdException w:name="List Bullet" w:semiHidden="1" w:unhideWhenUsed="1"/>
+    <w:lsdException w:name="List Number" w:semiHidden="1" w:unhideWhenUsed="1"/>
+    <w:lsdException w:name="List 2" w:semiHidden="1" w:unhideWhenUsed="1"/>
+    <w:lsdException w:name="List 3" w:semiHidden="1" w:unhideWhenUsed="1"/>
+    <w:lsdException w:name="List 4" w:semiHidden="1" w:unhideWhenUsed="1"/>
+    <w:lsdException w:name="List 5" w:semiHidden="1" w:unhideWhenUsed="1"/>
+    <w:lsdException w:name="List Bullet 2" w:semiHidden="1" w:unhideWhenUsed="1"/>
+    <w:lsdException w:name="List Bullet 3" w:semiHidden="1" w:unhideWhenUsed="1"/>
+    <w:lsdException w:name="List Bullet 4" w:semiHidden="1" w:unhideWhenUsed="1"/>
+    <w:lsdException w:name="List Bullet 5" w:semiHidden="1" w:unhideWhenUsed="1"/>
+    <w:lsdException w:name="List Number 2" w:semiHidden="1" w:unhideWhenUsed="1"/>
+    <w:lsdException w:name="List Number 3" w:semiHidden="1" w:unhideWhenUsed="1"/>
+    <w:lsdException w:name="List Number 4" w:semiHidden="1" w:unhideWhenUsed="1"/>
+    <w:lsdException w:name="List Number 5" w:semiHidden="1" w:unhideWhenUsed="1"/>
+    <w:lsdException w:name="Title" w:uiPriority="10"/>
+    <w:lsdException w:name="Closing" w:semiHidden="1" w:unhideWhenUsed="1"/>
+    <w:lsdException w:name="Signature" w:semiHidden="1" w:unhideWhenUsed="1"/>
+    <w:lsdException w:name="Default Paragraph Font" w:semiHidden="1" w:uiPriority="1" w:unhideWhenUsed="1"/>
+    <w:lsdException w:name="Body Text" w:semiHidden="1" w:unhideWhenUsed="1"/>
+    <w:lsdException w:name="Body Text Indent" w:semiHidden="1" w:unhideWhenUsed="1"/>
+    <w:lsdException w:name="List Continue" w:semiHidden="1" w:unhideWhenUsed="1"/>
+    <w:lsdException w:name="List Continue 2" w:semiHidden="1" w:unhideWhenUsed="1"/>
+    <w:lsdException w:name="List Continue 3" w:semiHidden="1" w:unhideWhenUsed="1"/>
+    <w:lsdException w:name="List Continue 4" w:semiHidden="1" w:unhideWhenUsed="1"/>
+    <w:lsdException w:name="List Continue 5" w:semiHidden="1" w:unhideWhenUsed="1"/>
+    <w:lsdException w:name="Message Header" w:semiHidden="1" w:unhideWhenUsed="1"/>
+    <w:lsdException w:name="Subtitle" w:uiPriority="11"/>
+    <w:lsdException w:name="Salutation" w:semiHidden="1" w:unhideWhenUsed="1"/>
+    <w:lsdException w:name="Date" w:semiHidden="1" w:unhideWhenUsed="1"/>
+    <w:lsdException w:name="Body Text First Indent" w:semiHidden="1" w:unhideWhenUsed="1"/>
+    <w:lsdException w:name="Body Text First Indent 2" w:semiHidden="1" w:unhideWhenUsed="1"/>
+    <w:lsdException w:name="Note Heading" w:semiHidden="1" w:unhideWhenUsed="1"/>
+    <w:lsdException w:name="Body Text 2" w:semiHidden="1" w:unhideWhenUsed="1"/>
+    <w:lsdException w:name="Body Text 3" w:semiHidden="1" w:unhideWhenUsed="1"/>
+    <w:lsdException w:name="Body Text Indent 2" w:semiHidden="1" w:unhideWhenUsed="1"/>
+    <w:lsdException w:name="Body Text Indent 3" w:semiHidden="1" w:unhideWhenUsed="1"/>
+    <w:lsdException w:name="Block Text" w:semiHidden="1" w:unhideWhenUsed="1"/>
+    <w:lsdException w:name="Hyperlink" w:semiHidden="1" w:unhideWhenUsed="1"/>
+    <w:lsdException w:name="FollowedHyperlink" w:semiHidden="1" w:unhideWhenUsed="1"/>
+    <w:lsdException w:name="Strong" w:uiPriority="22" w:qFormat="1"/>
+    <w:lsdException w:name="Emphasis" w:uiPriority="20"/>
+    <w:lsdException w:name="Document Map" w:semiHidden="1" w:unhideWhenUsed="1"/>
+    <w:lsdException w:name="Plain Text" w:semiHidden="1" w:unhideWhenUsed="1"/>
+    <w:lsdException w:name="E-mail Signature" w:semiHidden="1" w:unhideWhenUsed="1"/>
+    <w:lsdException w:name="HTML Top of Form" w:semiHidden="1" w:unhideWhenUsed="1"/>
+    <w:lsdException w:name="HTML Bottom of Form" w:semiHidden="1" w:unhideWhenUsed="1"/>
+    <w:lsdException w:name="Normal (Web)" w:semiHidden="1" w:unhideWhenUsed="1"/>
+    <w:lsdException w:name="HTML Acronym" w:semiHidden="1" w:unhideWhenUsed="1"/>
+    <w:lsdException w:name="HTML Address" w:semiHidden="1" w:unhideWhenUsed="1"/>
+    <w:lsdException w:name="HTML Cite" w:semiHidden="1" w:unhideWhenUsed="1"/>
+    <w:lsdException w:name="HTML Code" w:semiHidden="1" w:unhideWhenUsed="1"/>
+    <w:lsdException w:name="HTML Definition" w:semiHidden="1" w:unhideWhenUsed="1"/>
+    <w:lsdException w:name="HTML Keyboard" w:semiHidden="1" w:unhideWhenUsed="1"/>
+    <w:lsdException w:name="HTML Preformatted" w:semiHidden="1" w:unhideWhenUsed="1"/>
+    <w:lsdException w:name="HTML Sample" w:semiHidden="1" w:unhideWhenUsed="1"/>
+    <w:lsdException w:name="HTML Typewriter" w:semiHidden="1" w:unhideWhenUsed="1"/>
+    <w:lsdException w:name="HTML Variable" w:semiHidden="1" w:unhideWhenUsed="1"/>
+    <w:lsdException w:name="Normal Table" w:semiHidden="1" w:unhideWhenUsed="1"/>
+    <w:lsdException w:name="annotation subject" w:semiHidden="1" w:unhideWhenUsed="1"/>
+    <w:lsdException w:name="No List" w:semiHidden="1" w:unhideWhenUsed="1"/>
+    <w:lsdException w:name="Outline List 1" w:semiHidden="1" w:unhideWhenUsed="1"/>
+    <w:lsdException w:name="Outline List 2" w:semiHidden="1" w:unhideWhenUsed="1"/>
+    <w:lsdException w:name="Outline List 3" w:semiHidden="1" w:unhideWhenUsed="1"/>
+    <w:lsdException w:name="Table Simple 1" w:semiHidden="1" w:unhideWhenUsed="1"/>
+    <w:lsdException w:name="Table Simple 2" w:semiHidden="1" w:unhideWhenUsed="1"/>
+    <w:lsdException w:name="Table Simple 3" w:semiHidden="1" w:unhideWhenUsed="1"/>
+    <w:lsdException w:name="Table Classic 1" w:semiHidden="1" w:unhideWhenUsed="1"/>
+    <w:lsdException w:name="Table Classic 2" w:semiHidden="1" w:unhideWhenUsed="1"/>
+    <w:lsdException w:name="Table Classic 3" w:semiHidden="1" w:unhideWhenUsed="1"/>
+    <w:lsdException w:name="Table Classic 4" w:semiHidden="1" w:unhideWhenUsed="1"/>
+    <w:lsdException w:name="Table Colorful 1" w:semiHidden="1" w:unhideWhenUsed="1"/>
+    <w:lsdException w:name="Table Colorful 2" w:semiHidden="1" w:unhideWhenUsed="1"/>
+    <w:lsdException w:name="Table Colorful 3" w:semiHidden="1" w:unhideWhenUsed="1"/>
+    <w:lsdException w:name="Table Columns 1" w:semiHidden="1" w:unhideWhenUsed="1"/>
+    <w:lsdException w:name="Table Columns 2" w:semiHidden="1" w:unhideWhenUsed="1"/>
+    <w:lsdException w:name="Table Columns 3" w:semiHidden="1" w:unhideWhenUsed="1"/>
+    <w:lsdException w:name="Table Columns 4" w:semiHidden="1" w:unhideWhenUsed="1"/>
+    <w:lsdException w:name="Table Columns 5" w:semiHidden="1" w:unhideWhenUsed="1"/>
+    <w:lsdException w:name="Table Grid 1" w:semiHidden="1" w:unhideWhenUsed="1"/>
+    <w:lsdException w:name="Table Grid 2" w:semiHidden="1" w:unhideWhenUsed="1"/>
+    <w:lsdException w:name="Table Grid 3" w:semiHidden="1" w:unhideWhenUsed="1"/>
+    <w:lsdException w:name="Table Grid 4" w:semiHidden="1" w:unhideWhenUsed="1"/>
+    <w:lsdException w:name="Table Grid 5" w:semiHidden="1" w:unhideWhenUsed="1"/>
+    <w:lsdException w:name="Table Grid 6" w:semiHidden="1" w:unhideWhenUsed="1"/>
+    <w:lsdException w:name="Table Grid 7" w:semiHidden="1" w:unhideWhenUsed="1"/>
+    <w:lsdException w:name="Table Grid 8" w:semiHidden="1" w:unhideWhenUsed="1"/>
+    <w:lsdException w:name="Table List 1" w:semiHidden="1" w:unhideWhenUsed="1"/>
+    <w:lsdException w:name="Table List 2" w:semiHidden="1" w:unhideWhenUsed="1"/>
+    <w:lsdException w:name="Table List 3" w:semiHidden="1" w:unhideWhenUsed="1"/>
+    <w:lsdException w:name="Table List 4" w:semiHidden="1" w:unhideWhenUsed="1"/>
+    <w:lsdException w:name="Table List 5" w:semiHidden="1" w:unhideWhenUsed="1"/>
+    <w:lsdException w:name="Table List 6" w:semiHidden="1" w:unhideWhenUsed="1"/>
+    <w:lsdException w:name="Table List 7" w:semiHidden="1" w:unhideWhenUsed="1"/>
+    <w:lsdException w:name="Table List 8" w:semiHidden="1" w:unhideWhenUsed="1"/>
+    <w:lsdException w:name="Table 3D effects 1" w:semiHidden="1" w:unhideWhenUsed="1"/>
+    <w:lsdException w:name="Table 3D effects 2" w:semiHidden="1" w:unhideWhenUsed="1"/>
+    <w:lsdException w:name="Table 3D effects 3" w:semiHidden="1" w:unhideWhenUsed="1"/>
+    <w:lsdException w:name="Table Contemporary" w:semiHidden="1" w:unhideWhenUsed="1"/>
+    <w:lsdException w:name="Table Elegant" w:semiHidden="1" w:unhideWhenUsed="1"/>
+    <w:lsdException w:name="Table Professional" w:semiHidden="1" w:unhideWhenUsed="1"/>
+    <w:lsdException w:name="Table Subtle 1" w:semiHidden="1" w:unhideWhenUsed="1"/>
+    <w:lsdException w:name="Table Subtle 2" w:semiHidden="1" w:unhideWhenUsed="1"/>
+    <w:lsdException w:name="Table Web 1" w:semiHidden="1" w:unhideWhenUsed="1"/>
+    <w:lsdException w:name="Table Web 2" w:semiHidden="1" w:unhideWhenUsed="1"/>
+    <w:lsdException w:name="Table Web 3" w:semiHidden="1" w:unhideWhenUsed="1"/>
+    <w:lsdException w:name="Balloon Text" w:semiHidden="1" w:unhideWhenUsed="1"/>
+    <w:lsdException w:name="Table Grid" w:uiPriority="59"/>
+    <w:lsdException w:name="Table Theme" w:semiHidden="1" w:unhideWhenUsed="1"/>
+    <w:lsdException w:name="Placeholder Text" w:semiHidden="1"/>
+    <w:lsdException w:name="No Spacing" w:uiPriority="1"/>
+    <w:lsdException w:name="Light Shading" w:uiPriority="60"/>
+    <w:lsdException w:name="Light List" w:uiPriority="61"/>
+    <w:lsdException w:name="Light Grid" w:uiPriority="62"/>
+    <w:lsdException w:name="Medium Shading 1" w:uiPriority="63"/>
+    <w:lsdException w:name="Medium Shading 2" w:uiPriority="64"/>
+    <w:lsdException w:name="Medium List 1" w:uiPriority="65"/>
+    <w:lsdException w:name="Medium List 2" w:uiPriority="66"/>
+    <w:lsdException w:name="Medium Grid 1" w:uiPriority="67"/>
+    <w:lsdException w:name="Medium Grid 2" w:uiPriority="68"/>
+    <w:lsdException w:name="Medium Grid 3" w:uiPriority="69"/>
+    <w:lsdException w:name="Dark List" w:uiPriority="70"/>
+    <w:lsdException w:name="Colorful Shading" w:uiPriority="71"/>
+    <w:lsdException w:name="Colorful List" w:uiPriority="72"/>
+    <w:lsdException w:name="Colorful Grid" w:uiPriority="73"/>
+    <w:lsdException w:name="Light Shading Accent 1" w:uiPriority="60"/>
+    <w:lsdException w:name="Light List Accent 1" w:uiPriority="61"/>
+    <w:lsdException w:name="Light Grid Accent 1" w:uiPriority="62"/>
+    <w:lsdException w:name="Medium Shading 1 Accent 1" w:uiPriority="63"/>
+    <w:lsdException w:name="Medium Shading 2 Accent 1" w:uiPriority="64"/>
+    <w:lsdException w:name="Medium List 1 Accent 1" w:uiPriority="65"/>
+    <w:lsdException w:name="Revision" w:semiHidden="1"/>
+    <w:lsdException w:name="List Paragraph" w:uiPriority="34" w:qFormat="1"/>
+    <w:lsdException w:name="Quote" w:uiPriority="29"/>
+    <w:lsdException w:name="Intense Quote" w:uiPriority="30"/>
+    <w:lsdException w:name="Medium List 2 Accent 1" w:uiPriority="66"/>
+    <w:lsdException w:name="Medium Grid 1 Accent 1" w:uiPriority="67"/>
+    <w:lsdException w:name="Medium Grid 2 Accent 1" w:uiPriority="68"/>
+    <w:lsdException w:name="Medium Grid 3 Accent 1" w:uiPriority="69"/>
+    <w:lsdException w:name="Dark List Accent 1" w:uiPriority="70"/>
+    <w:lsdException w:name="Colorful Shading Accent 1" w:uiPriority="71"/>
+    <w:lsdException w:name="Colorful List Accent 1" w:uiPriority="72"/>
+    <w:lsdException w:name="Colorful Grid Accent 1" w:uiPriority="73"/>
+    <w:lsdException w:name="Light Shading Accent 2" w:uiPriority="60"/>
+    <w:lsdException w:name="Light List Accent 2" w:uiPriority="61"/>
+    <w:lsdException w:name="Light Grid Accent 2" w:uiPriority="62"/>
+    <w:lsdException w:name="Medium Shading 1 Accent 2" w:uiPriority="63"/>
+    <w:lsdException w:name="Medium Shading 2 Accent 2" w:uiPriority="64"/>
+    <w:lsdException w:name="Medium List 1 Accent 2" w:uiPriority="65"/>
+    <w:lsdException w:name="Medium List 2 Accent 2" w:uiPriority="66"/>
+    <w:lsdException w:name="Medium Grid 1 Accent 2" w:uiPriority="67"/>
+    <w:lsdException w:name="Medium Grid 2 Accent 2" w:uiPriority="68"/>
+    <w:lsdException w:name="Medium Grid 3 Accent 2" w:uiPriority="69"/>
+    <w:lsdException w:name="Dark List Accent 2" w:uiPriority="70"/>
+    <w:lsdException w:name="Colorful Shading Accent 2" w:uiPriority="71"/>
+    <w:lsdException w:name="Colorful List Accent 2" w:uiPriority="72"/>
+    <w:lsdException w:name="Colorful Grid Accent 2" w:uiPriority="73"/>
+    <w:lsdException w:name="Light Shading Accent 3" w:uiPriority="60"/>
+    <w:lsdException w:name="Light List Accent 3" w:uiPriority="61"/>
+    <w:lsdException w:name="Light Grid Accent 3" w:uiPriority="62"/>
+    <w:lsdException w:name="Medium Shading 1 Accent 3" w:uiPriority="63"/>
+    <w:lsdException w:name="Medium Shading 2 Accent 3" w:uiPriority="64"/>
+    <w:lsdException w:name="Medium List 1 Accent 3" w:uiPriority="65"/>
+    <w:lsdException w:name="Medium List 2 Accent 3" w:uiPriority="66"/>
+    <w:lsdException w:name="Medium Grid 1 Accent 3" w:uiPriority="67"/>
+    <w:lsdException w:name="Medium Grid 2 Accent 3" w:uiPriority="68"/>
+    <w:lsdException w:name="Medium Grid 3 Accent 3" w:uiPriority="69"/>
+    <w:lsdException w:name="Dark List Accent 3" w:uiPriority="70"/>
+    <w:lsdException w:name="Colorful Shading Accent 3" w:uiPriority="71"/>
+    <w:lsdException w:name="Colorful List Accent 3" w:uiPriority="72"/>
+    <w:lsdException w:name="Colorful Grid Accent 3" w:uiPriority="73"/>
+    <w:lsdException w:name="Light Shading Accent 4" w:uiPriority="60"/>
+    <w:lsdException w:name="Light List Accent 4" w:uiPriority="61"/>
+    <w:lsdException w:name="Light Grid Accent 4" w:uiPriority="62"/>
+    <w:lsdException w:name="Medium Shading 1 Accent 4" w:uiPriority="63"/>
+    <w:lsdException w:name="Medium Shading 2 Accent 4" w:uiPriority="64"/>
+    <w:lsdException w:name="Medium List 1 Accent 4" w:uiPriority="65"/>
+    <w:lsdException w:name="Medium List 2 Accent 4" w:uiPriority="66"/>
+    <w:lsdException w:name="Medium Grid 1 Accent 4" w:uiPriority="67"/>
+    <w:lsdException w:name="Medium Grid 2 Accent 4" w:uiPriority="68"/>
+    <w:lsdException w:name="Medium Grid 3 Accent 4" w:uiPriority="69"/>
+    <w:lsdException w:name="Dark List Accent 4" w:uiPriority="70"/>
+    <w:lsdException w:name="Colorful Shading Accent 4" w:uiPriority="71"/>
+    <w:lsdException w:name="Colorful List Accent 4" w:uiPriority="72"/>
+    <w:lsdException w:name="Colorful Grid Accent 4" w:uiPriority="73"/>
+    <w:lsdException w:name="Light Shading Accent 5" w:uiPriority="60"/>
+    <w:lsdException w:name="Light List Accent 5" w:uiPriority="61"/>
+    <w:lsdException w:name="Light Grid Accent 5" w:uiPriority="62"/>
+    <w:lsdException w:name="Medium Shading 1 Accent 5" w:uiPriority="63"/>
+    <w:lsdException w:name="Medium Shading 2 Accent 5" w:uiPriority="64"/>
+    <w:lsdException w:name="Medium List 1 Accent 5" w:uiPriority="65"/>
+    <w:lsdException w:name="Medium List 2 Accent 5" w:uiPriority="66"/>
+    <w:lsdException w:name="Medium Grid 1 Accent 5" w:uiPriority="67"/>
+    <w:lsdException w:name="Medium Grid 2 Accent 5" w:uiPriority="68"/>
+    <w:lsdException w:name="Medium Grid 3 Accent 5" w:uiPriority="69"/>
+    <w:lsdException w:name="Dark List Accent 5" w:uiPriority="70"/>
+    <w:lsdException w:name="Colorful Shading Accent 5" w:uiPriority="71"/>
+    <w:lsdException w:name="Colorful List Accent 5" w:uiPriority="72"/>
+    <w:lsdException w:name="Colorful Grid Accent 5" w:uiPriority="73"/>
+    <w:lsdException w:name="Light Shading Accent 6" w:uiPriority="60"/>
+    <w:lsdException w:name="Light List Accent 6" w:uiPriority="61"/>
+    <w:lsdException w:name="Light Grid Accent 6" w:uiPriority="62"/>
+    <w:lsdException w:name="Medium Shading 1 Accent 6" w:uiPriority="63"/>
+    <w:lsdException w:name="Medium Shading 2 Accent 6" w:uiPriority="64"/>
+    <w:lsdException w:name="Medium List 1 Accent 6" w:uiPriority="65"/>
+    <w:lsdException w:name="Medium List 2 Accent 6" w:uiPriority="66"/>
+    <w:lsdException w:name="Medium Grid 1 Accent 6" w:uiPriority="67"/>
+    <w:lsdException w:name="Medium Grid 2 Accent 6" w:uiPriority="68"/>
+    <w:lsdException w:name="Medium Grid 3 Accent 6" w:uiPriority="69"/>
+    <w:lsdException w:name="Dark List Accent 6" w:uiPriority="70"/>
+    <w:lsdException w:name="Colorful Shading Accent 6" w:uiPriority="71"/>
+    <w:lsdException w:name="Colorful List Accent 6" w:uiPriority="72"/>
+    <w:lsdException w:name="Colorful Grid Accent 6" w:uiPriority="73"/>
+    <w:lsdException w:name="Subtle Emphasis" w:uiPriority="19"/>
+    <w:lsdException w:name="Intense Emphasis" w:uiPriority="21"/>
+    <w:lsdException w:name="Subtle Reference" w:uiPriority="31"/>
+    <w:lsdException w:name="Intense Reference" w:uiPriority="32"/>
+    <w:lsdException w:name="Book Title" w:uiPriority="33"/>
+    <w:lsdException w:name="Bibliography" w:semiHidden="1" w:uiPriority="37" w:unhideWhenUsed="1"/>
+    <w:lsdException w:name="TOC Heading" w:semiHidden="1" w:uiPriority="39" w:unhideWhenUsed="1" w:qFormat="1"/>
+    <w:lsdException w:name="Plain Table 1" w:uiPriority="41"/>
+    <w:lsdException w:name="Plain Table 2" w:uiPriority="42"/>
+    <w:lsdException w:name="Plain Table 3" w:uiPriority="43"/>
+    <w:lsdException w:name="Plain Table 4" w:uiPriority="44"/>
+    <w:lsdException w:name="Plain Table 5" w:uiPriority="45"/>
+    <w:lsdException w:name="Grid Table Light" w:uiPriority="40"/>
+    <w:lsdException w:name="Grid Table 1 Light" w:uiPriority="46"/>
+    <w:lsdException w:name="Grid Table 2" w:uiPriority="47"/>
+    <w:lsdException w:name="Grid Table 3" w:uiPriority="48"/>
+    <w:lsdException w:name="Grid Table 4" w:uiPriority="49"/>
+    <w:lsdException w:name="Grid Table 5 Dark" w:uiPriority="50"/>
+    <w:lsdException w:name="Grid Table 6 Colorful" w:uiPriority="51"/>
+    <w:lsdException w:name="Grid Table 7 Colorful" w:uiPriority="52"/>
+    <w:lsdException w:name="Grid Table 1 Light Accent 1" w:uiPriority="46"/>
+    <w:lsdException w:name="Grid Table 2 Accent 1" w:uiPriority="47"/>
+    <w:lsdException w:name="Grid Table 3 Accent 1" w:uiPriority="48"/>
+    <w:lsdException w:name="Grid Table 4 Accent 1" w:uiPriority="49"/>
+    <w:lsdException w:name="Grid Table 5 Dark Accent 1" w:uiPriority="50"/>
+    <w:lsdException w:name="Grid Table 6 Colorful Accent 1" w:uiPriority="51"/>
+    <w:lsdException w:name="Grid Table 7 Colorful Accent 1" w:uiPriority="52"/>
+    <w:lsdException w:name="Grid Table 1 Light Accent 2" w:uiPriority="46"/>
+    <w:lsdException w:name="Grid Table 2 Accent 2" w:uiPriority="47"/>
+    <w:lsdException w:name="Grid Table 3 Accent 2" w:uiPriority="48"/>
+    <w:lsdException w:name="Grid Table 4 Accent 2" w:uiPriority="49"/>
+    <w:lsdException w:name="Grid Table 5 Dark Accent 2" w:uiPriority="50"/>
+    <w:lsdException w:name="Grid Table 6 Colorful Accent 2" w:uiPriority="51"/>
+    <w:lsdException w:name="Grid Table 7 Colorful Accent 2" w:uiPriority="52"/>
+    <w:lsdException w:name="Grid Table 1 Light Accent 3" w:uiPriority="46"/>
+    <w:lsdException w:name="Grid Table 2 Accent 3" w:uiPriority="47"/>
+    <w:lsdException w:name="Grid Table 3 Accent 3" w:uiPriority="48"/>
+    <w:lsdException w:name="Grid Table 4 Accent 3" w:uiPriority="49"/>
+    <w:lsdException w:name="Grid Table 5 Dark Accent 3" w:uiPriority="50"/>
+    <w:lsdException w:name="Grid Table 6 Colorful Accent 3" w:uiPriority="51"/>
+    <w:lsdException w:name="Grid Table 7 Colorful Accent 3" w:uiPriority="52"/>
+    <w:lsdException w:name="Grid Table 1 Light Accent 4" w:uiPriority="46"/>
+    <w:lsdException w:name="Grid Table 2 Accent 4" w:uiPriority="47"/>
+    <w:lsdException w:name="Grid Table 3 Accent 4" w:uiPriority="48"/>
+    <w:lsdException w:name="Grid Table 4 Accent 4" w:uiPriority="49"/>
+    <w:lsdException w:name="Grid Table 5 Dark Accent 4" w:uiPriority="50"/>
+    <w:lsdException w:name="Grid Table 6 Colorful Accent 4" w:uiPriority="51"/>
+    <w:lsdException w:name="Grid Table 7 Colorful Accent 4" w:uiPriority="52"/>
+    <w:lsdException w:name="Grid Table 1 Light Accent 5" w:uiPriority="46"/>
+    <w:lsdException w:name="Grid Table 2 Accent 5" w:uiPriority="47"/>
+    <w:lsdException w:name="Grid Table 3 Accent 5" w:uiPriority="48"/>
+    <w:lsdException w:name="Grid Table 4 Accent 5" w:uiPriority="49"/>
+    <w:lsdException w:name="Grid Table 5 Dark Accent 5" w:uiPriority="50"/>
+    <w:lsdException w:name="Grid Table 6 Colorful Accent 5" w:uiPriority="51"/>
+    <w:lsdException w:name="Grid Table 7 Colorful Accent 5" w:uiPriority="52"/>
+    <w:lsdException w:name="Grid Table 1 Light Accent 6" w:uiPriority="46"/>
+    <w:lsdException w:name="Grid Table 2 Accent 6" w:uiPriority="47"/>
+    <w:lsdException w:name="Grid Table 3 Accent 6" w:uiPriority="48"/>
+    <w:lsdException w:name="Grid Table 4 Accent 6" w:uiPriority="49"/>
+    <w:lsdException w:name="Grid Table 5 Dark Accent 6" w:uiPriority="50"/>
+    <w:lsdException w:name="Grid Table 6 Colorful Accent 6" w:uiPriority="51"/>
+    <w:lsdException w:name="Grid Table 7 Colorful Accent 6" w:uiPriority="52"/>
+    <w:lsdException w:name="List Table 1 Light" w:uiPriority="46"/>
+    <w:lsdException w:name="List Table 2" w:uiPriority="47"/>
+    <w:lsdException w:name="List Table 3" w:uiPriority="48"/>
+    <w:lsdException w:name="List Table 4" w:uiPriority="49"/>
+    <w:lsdException w:name="List Table 5 Dark" w:uiPriority="50"/>
+    <w:lsdException w:name="List Table 6 Colorful" w:uiPriority="51"/>
+    <w:lsdException w:name="List Table 7 Colorful" w:uiPriority="52"/>
+    <w:lsdException w:name="List Table 1 Light Accent 1" w:uiPriority="46"/>
+    <w:lsdException w:name="List Table 2 Accent 1" w:uiPriority="47"/>
+    <w:lsdException w:name="List Table 3 Accent 1" w:uiPriority="48"/>
+    <w:lsdException w:name="List Table 4 Accent 1" w:uiPriority="49"/>
+    <w:lsdException w:name="List Table 5 Dark Accent 1" w:uiPriority="50"/>
+    <w:lsdException w:name="List Table 6 Colorful Accent 1" w:uiPriority="51"/>
+    <w:lsdException w:name="List Table 7 Colorful Accent 1" w:uiPriority="52"/>
+    <w:lsdException w:name="List Table 1 Light Accent 2" w:uiPriority="46"/>
+    <w:lsdException w:name="List Table 2 Accent 2" w:uiPriority="47"/>
+    <w:lsdException w:name="List Table 3 Accent 2" w:uiPriority="48"/>
+    <w:lsdException w:name="List Table 4 Accent 2" w:uiPriority="49"/>
+    <w:lsdException w:name="List Table 5 Dark Accent 2" w:uiPriority="50"/>
+    <w:lsdException w:name="List Table 6 Colorful Accent 2" w:uiPriority="51"/>
+    <w:lsdException w:name="List Table 7 Colorful Accent 2" w:uiPriority="52"/>
+    <w:lsdException w:name="List Table 1 Light Accent 3" w:uiPriority="46"/>
+    <w:lsdException w:name="List Table 2 Accent 3" w:uiPriority="47"/>
+    <w:lsdException w:name="List Table 3 Accent 3" w:uiPriority="48"/>
+    <w:lsdException w:name="List Table 4 Accent 3" w:uiPriority="49"/>
+    <w:lsdException w:name="List Table 5 Dark Accent 3" w:uiPriority="50"/>
+    <w:lsdException w:name="List Table 6 Colorful Accent 3" w:uiPriority="51"/>
+    <w:lsdException w:name="List Table 7 Colorful Accent 3" w:uiPriority="52"/>
+    <w:lsdException w:name="List Table 1 Light Accent 4" w:uiPriority="46"/>
+    <w:lsdException w:name="List Table 2 Accent 4" w:uiPriority="47"/>
+    <w:lsdException w:name="List Table 3 Accent 4" w:uiPriority="48"/>
+    <w:lsdException w:name="List Table 4 Accent 4" w:uiPriority="49"/>
+    <w:lsdException w:name="List Table 5 Dark Accent 4" w:uiPriority="50"/>
+    <w:lsdException w:name="List Table 6 Colorful Accent 4" w:uiPriority="51"/>
+    <w:lsdException w:name="List Table 7 Colorful Accent 4" w:uiPriority="52"/>
+    <w:lsdException w:name="List Table 1 Light Accent 5" w:uiPriority="46"/>
+    <w:lsdException w:name="List Table 2 Accent 5" w:uiPriority="47"/>
+    <w:lsdException w:name="List Table 3 Accent 5" w:uiPriority="48"/>
+    <w:lsdException w:name="List Table 4 Accent 5" w:uiPriority="49"/>
+    <w:lsdException w:name="List Table 5 Dark Accent 5" w:uiPriority="50"/>
+    <w:lsdException w:name="List Table 6 Colorful Accent 5" w:uiPriority="51"/>
+    <w:lsdException w:name="List Table 7 Colorful Accent 5" w:uiPriority="52"/>
+    <w:lsdException w:name="List Table 1 Light Accent 6" w:uiPriority="46"/>
+    <w:lsdException w:name="List Table 2 Accent 6" w:uiPriority="47"/>
+    <w:lsdException w:name="List Table 3 Accent 6" w:uiPriority="48"/>
+    <w:lsdException w:name="List Table 4 Accent 6" w:uiPriority="49"/>
+    <w:lsdException w:name="List Table 5 Dark Accent 6" w:uiPriority="50"/>
+    <w:lsdException w:name="List Table 6 Colorful Accent 6" w:uiPriority="51"/>
+    <w:lsdException w:name="List Table 7 Colorful Accent 6" w:uiPriority="52"/>
+    <w:lsdException w:name="Mention" w:semiHidden="1" w:unhideWhenUsed="1"/>
+    <w:lsdException w:name="Smart Hyperlink" w:semiHidden="1" w:unhideWhenUsed="1"/>
+    <w:lsdException w:name="Hashtag" w:semiHidden="1" w:unhideWhenUsed="1"/>
+    <w:lsdException w:name="Unresolved Mention" w:semiHidden="1" w:unhideWhenUsed="1"/>
+    <w:lsdException w:name="Smart Link" w:semiHidden="1" w:unhideWhenUsed="1"/>
   </w:latentStyles>
   <w:style w:type="paragraph" w:default="1" w:styleId="Normal">
     <w:name w:val="Normal"/>
@@ -10327,7 +10426,6 @@
     <w:uiPriority w:val="99"/>
     <w:semiHidden/>
     <w:unhideWhenUsed/>
-    <w:qFormat/>
     <w:tblPr>
       <w:tblInd w:w="0" w:type="dxa"/>
       <w:tblCellMar>
@@ -10585,7 +10683,6 @@
       <w:spacing w:after="0" w:line="240" w:lineRule="auto"/>
     </w:pPr>
     <w:tblPr>
-      <w:tblInd w:w="0" w:type="dxa"/>
       <w:tblBorders>
         <w:top w:val="single" w:sz="4" w:space="0" w:color="auto"/>
         <w:left w:val="single" w:sz="4" w:space="0" w:color="auto"/>
@@ -10594,12 +10691,6 @@
         <w:insideH w:val="single" w:sz="4" w:space="0" w:color="auto"/>
         <w:insideV w:val="single" w:sz="4" w:space="0" w:color="auto"/>
       </w:tblBorders>
-      <w:tblCellMar>
-        <w:top w:w="0" w:type="dxa"/>
-        <w:left w:w="108" w:type="dxa"/>
-        <w:bottom w:w="0" w:type="dxa"/>
-        <w:right w:w="108" w:type="dxa"/>
-      </w:tblCellMar>
     </w:tblPr>
   </w:style>
   <w:style w:type="character" w:customStyle="1" w:styleId="tgc">

</xml_diff>

<commit_message>
Small fix on Joining Tables exercise document
</commit_message>
<xml_diff>
--- a/Courses/Software-Sciences/Module-3-Databases-New/08-Joining-Tables/08-Joining-Tables-Exercise.docx
+++ b/Courses/Software-Sciences/Module-3-Databases-New/08-Joining-Tables/08-Joining-Tables-Exercise.docx
@@ -4507,18 +4507,6 @@
         </w:tc>
       </w:tr>
     </w:tbl>
-    <w:p>
-      <w:pPr>
-        <w:tabs>
-          <w:tab w:val="left" w:pos="7745"/>
-        </w:tabs>
-        <w:spacing w:before="0" w:after="200"/>
-        <w:rPr>
-          <w:noProof/>
-          <w:lang w:val="bg-BG"/>
-        </w:rPr>
-      </w:pPr>
-    </w:p>
     <w:p>
       <w:pPr>
         <w:rPr>

</xml_diff>